<commit_message>
Jesse's data included in report
</commit_message>
<xml_diff>
--- a/Lab3a.docx
+++ b/Lab3a.docx
@@ -61,7 +61,7 @@
         </w:rPr>
         <w:lastRenderedPageBreak/>
         <w:drawing>
-          <wp:anchor distT="0" distB="0" distL="114300" distR="114300" simplePos="0" relativeHeight="251658240" behindDoc="0" locked="0" layoutInCell="1" allowOverlap="1">
+          <wp:anchor distT="0" distB="0" distL="114300" distR="114300" simplePos="0" relativeHeight="251656192" behindDoc="0" locked="0" layoutInCell="1" allowOverlap="1">
             <wp:simplePos x="0" y="0"/>
             <wp:positionH relativeFrom="margin">
               <wp:align>left</wp:align>
@@ -151,6 +151,7 @@
     </w:p>
     <w:p>
       <w:pPr>
+        <w:pageBreakBefore/>
         <w:spacing w:after="0" w:line="240" w:lineRule="auto"/>
         <w:rPr>
           <w:rFonts w:ascii="Yu Gothic" w:eastAsia="Yu Gothic" w:hAnsi="Yu Gothic"/>
@@ -162,6 +163,7 @@
           <w:rFonts w:ascii="Yu Gothic" w:eastAsia="Yu Gothic" w:hAnsi="Yu Gothic"/>
           <w:b/>
         </w:rPr>
+        <w:lastRenderedPageBreak/>
         <w:t>Determination of Bridge Sensitivity Using Shunt Resistors:</w:t>
       </w:r>
     </w:p>
@@ -169,9 +171,405 @@
       <w:pPr>
         <w:spacing w:after="0" w:line="240" w:lineRule="auto"/>
         <w:rPr>
+          <w:rFonts w:ascii="Yu Gothic" w:eastAsia="Yu Gothic" w:hAnsi="Yu Gothic"/>
+          <w:b/>
+        </w:rPr>
+      </w:pPr>
+      <w:r>
+        <w:rPr>
+          <w:rFonts w:ascii="Yu Gothic" w:eastAsia="Yu Gothic" w:hAnsi="Yu Gothic"/>
+          <w:b/>
+          <w:noProof/>
+        </w:rPr>
+        <mc:AlternateContent>
+          <mc:Choice Requires="wpg">
+            <w:drawing>
+              <wp:anchor distT="0" distB="0" distL="114300" distR="114300" simplePos="0" relativeHeight="251660288" behindDoc="0" locked="0" layoutInCell="1" allowOverlap="1">
+                <wp:simplePos x="0" y="0"/>
+                <wp:positionH relativeFrom="column">
+                  <wp:posOffset>388284</wp:posOffset>
+                </wp:positionH>
+                <wp:positionV relativeFrom="paragraph">
+                  <wp:posOffset>77096</wp:posOffset>
+                </wp:positionV>
+                <wp:extent cx="5332730" cy="4095078"/>
+                <wp:effectExtent l="0" t="0" r="1270" b="1270"/>
+                <wp:wrapSquare wrapText="bothSides"/>
+                <wp:docPr id="4" name="Group 4"/>
+                <wp:cNvGraphicFramePr/>
+                <a:graphic xmlns:a="http://schemas.openxmlformats.org/drawingml/2006/main">
+                  <a:graphicData uri="http://schemas.microsoft.com/office/word/2010/wordprocessingGroup">
+                    <wpg:wgp>
+                      <wpg:cNvGrpSpPr/>
+                      <wpg:grpSpPr>
+                        <a:xfrm>
+                          <a:off x="0" y="0"/>
+                          <a:ext cx="5332730" cy="4095078"/>
+                          <a:chOff x="47811" y="-113576"/>
+                          <a:chExt cx="5332730" cy="4095957"/>
+                        </a:xfrm>
+                      </wpg:grpSpPr>
+                      <pic:pic xmlns:pic="http://schemas.openxmlformats.org/drawingml/2006/picture">
+                        <pic:nvPicPr>
+                          <pic:cNvPr id="2" name="Picture 2"/>
+                          <pic:cNvPicPr>
+                            <a:picLocks noChangeAspect="1"/>
+                          </pic:cNvPicPr>
+                        </pic:nvPicPr>
+                        <pic:blipFill>
+                          <a:blip r:embed="rId5">
+                            <a:extLst>
+                              <a:ext uri="{28A0092B-C50C-407E-A947-70E740481C1C}">
+                                <a14:useLocalDpi xmlns:a14="http://schemas.microsoft.com/office/drawing/2010/main" val="0"/>
+                              </a:ext>
+                            </a:extLst>
+                          </a:blip>
+                          <a:stretch>
+                            <a:fillRect/>
+                          </a:stretch>
+                        </pic:blipFill>
+                        <pic:spPr>
+                          <a:xfrm>
+                            <a:off x="382495" y="-113576"/>
+                            <a:ext cx="4751294" cy="3563754"/>
+                          </a:xfrm>
+                          <a:prstGeom prst="rect">
+                            <a:avLst/>
+                          </a:prstGeom>
+                        </pic:spPr>
+                      </pic:pic>
+                      <wps:wsp>
+                        <wps:cNvPr id="3" name="Text Box 3"/>
+                        <wps:cNvSpPr txBox="1"/>
+                        <wps:spPr>
+                          <a:xfrm>
+                            <a:off x="47811" y="3473111"/>
+                            <a:ext cx="5332730" cy="509270"/>
+                          </a:xfrm>
+                          <a:prstGeom prst="rect">
+                            <a:avLst/>
+                          </a:prstGeom>
+                          <a:solidFill>
+                            <a:prstClr val="white"/>
+                          </a:solidFill>
+                          <a:ln>
+                            <a:noFill/>
+                          </a:ln>
+                        </wps:spPr>
+                        <wps:txbx>
+                          <w:txbxContent>
+                            <w:p>
+                              <w:pPr>
+                                <w:pStyle w:val="Caption"/>
+                                <w:rPr>
+                                  <w:rFonts w:ascii="Yu Gothic" w:eastAsia="Yu Gothic" w:hAnsi="Yu Gothic"/>
+                                  <w:b/>
+                                  <w:noProof/>
+                                </w:rPr>
+                              </w:pPr>
+                              <w:r>
+                                <w:t xml:space="preserve">Figure </w:t>
+                              </w:r>
+                              <w:fldSimple w:instr=" SEQ Figure \* ARABIC ">
+                                <w:r>
+                                  <w:rPr>
+                                    <w:noProof/>
+                                  </w:rPr>
+                                  <w:t>1</w:t>
+                                </w:r>
+                              </w:fldSimple>
+                              <w:r>
+                                <w:t xml:space="preserve"> – Experimental response of the Wheatstone bridge</w:t>
+                              </w:r>
+                              <w:r>
+                                <w:t>. The large confidence interval was caused by an anomalous point, data for subsequent portions of this experiment will be borrowed from Jesse Feng.</w:t>
+                              </w:r>
+                            </w:p>
+                          </w:txbxContent>
+                        </wps:txbx>
+                        <wps:bodyPr rot="0" spcFirstLastPara="0" vertOverflow="overflow" horzOverflow="overflow" vert="horz" wrap="square" lIns="0" tIns="0" rIns="0" bIns="0" numCol="1" spcCol="0" rtlCol="0" fromWordArt="0" anchor="t" anchorCtr="0" forceAA="0" compatLnSpc="1">
+                          <a:prstTxWarp prst="textNoShape">
+                            <a:avLst/>
+                          </a:prstTxWarp>
+                          <a:spAutoFit/>
+                        </wps:bodyPr>
+                      </wps:wsp>
+                    </wpg:wgp>
+                  </a:graphicData>
+                </a:graphic>
+                <wp14:sizeRelH relativeFrom="margin">
+                  <wp14:pctWidth>0</wp14:pctWidth>
+                </wp14:sizeRelH>
+                <wp14:sizeRelV relativeFrom="margin">
+                  <wp14:pctHeight>0</wp14:pctHeight>
+                </wp14:sizeRelV>
+              </wp:anchor>
+            </w:drawing>
+          </mc:Choice>
+          <mc:Fallback>
+            <w:pict>
+              <v:group id="Group 4" o:spid="_x0000_s1026" style="position:absolute;margin-left:30.55pt;margin-top:6.05pt;width:419.9pt;height:322.45pt;z-index:251660288;mso-width-relative:margin;mso-height-relative:margin" coordorigin="478,-1135" coordsize="53327,40959" o:gfxdata="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">
+                <v:shapetype id="_x0000_t75" coordsize="21600,21600" o:spt="75" o:preferrelative="t" path="m@4@5l@4@11@9@11@9@5xe" filled="f" stroked="f">
+                  <v:stroke joinstyle="miter"/>
+                  <v:formulas>
+                    <v:f eqn="if lineDrawn pixelLineWidth 0"/>
+                    <v:f eqn="sum @0 1 0"/>
+                    <v:f eqn="sum 0 0 @1"/>
+                    <v:f eqn="prod @2 1 2"/>
+                    <v:f eqn="prod @3 21600 pixelWidth"/>
+                    <v:f eqn="prod @3 21600 pixelHeight"/>
+                    <v:f eqn="sum @0 0 1"/>
+                    <v:f eqn="prod @6 1 2"/>
+                    <v:f eqn="prod @7 21600 pixelWidth"/>
+                    <v:f eqn="sum @8 21600 0"/>
+                    <v:f eqn="prod @7 21600 pixelHeight"/>
+                    <v:f eqn="sum @10 21600 0"/>
+                  </v:formulas>
+                  <v:path o:extrusionok="f" gradientshapeok="t" o:connecttype="rect"/>
+                  <o:lock v:ext="edit" aspectratio="t"/>
+                </v:shapetype>
+                <v:shape id="Picture 2" o:spid="_x0000_s1027" type="#_x0000_t75" style="position:absolute;left:3824;top:-1135;width:47513;height:35636;visibility:visible;mso-wrap-style:square" o:gfxdata="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">
+                  <v:imagedata r:id="rId6" o:title=""/>
+                  <v:path arrowok="t"/>
+                </v:shape>
+                <v:shapetype id="_x0000_t202" coordsize="21600,21600" o:spt="202" path="m,l,21600r21600,l21600,xe">
+                  <v:stroke joinstyle="miter"/>
+                  <v:path gradientshapeok="t" o:connecttype="rect"/>
+                </v:shapetype>
+                <v:shape id="Text Box 3" o:spid="_x0000_s1028" type="#_x0000_t202" style="position:absolute;left:478;top:34731;width:53327;height:5092;visibility:visible;mso-wrap-style:square;v-text-anchor:top" o:gfxdata="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" stroked="f">
+                  <v:textbox style="mso-fit-shape-to-text:t" inset="0,0,0,0">
+                    <w:txbxContent>
+                      <w:p>
+                        <w:pPr>
+                          <w:pStyle w:val="Caption"/>
+                          <w:rPr>
+                            <w:rFonts w:ascii="Yu Gothic" w:eastAsia="Yu Gothic" w:hAnsi="Yu Gothic"/>
+                            <w:b/>
+                            <w:noProof/>
+                          </w:rPr>
+                        </w:pPr>
+                        <w:r>
+                          <w:t xml:space="preserve">Figure </w:t>
+                        </w:r>
+                        <w:fldSimple w:instr=" SEQ Figure \* ARABIC ">
+                          <w:r>
+                            <w:rPr>
+                              <w:noProof/>
+                            </w:rPr>
+                            <w:t>1</w:t>
+                          </w:r>
+                        </w:fldSimple>
+                        <w:r>
+                          <w:t xml:space="preserve"> – Experimental response of the Wheatstone bridge</w:t>
+                        </w:r>
+                        <w:r>
+                          <w:t>. The large confidence interval was caused by an anomalous point, data for subsequent portions of this experiment will be borrowed from Jesse Feng.</w:t>
+                        </w:r>
+                      </w:p>
+                    </w:txbxContent>
+                  </v:textbox>
+                </v:shape>
+                <w10:wrap type="square"/>
+              </v:group>
+            </w:pict>
+          </mc:Fallback>
+        </mc:AlternateContent>
+      </w:r>
+    </w:p>
+    <w:p>
+      <w:pPr>
+        <w:spacing w:after="0" w:line="240" w:lineRule="auto"/>
+        <w:rPr>
+          <w:rFonts w:ascii="Yu Gothic" w:eastAsia="Yu Gothic" w:hAnsi="Yu Gothic"/>
+          <w:b/>
+        </w:rPr>
+      </w:pPr>
+      <w:r>
+        <w:rPr>
+          <w:rFonts w:ascii="Yu Gothic" w:eastAsia="Yu Gothic" w:hAnsi="Yu Gothic"/>
+          <w:b/>
+          <w:noProof/>
+        </w:rPr>
+        <mc:AlternateContent>
+          <mc:Choice Requires="wpg">
+            <w:drawing>
+              <wp:anchor distT="0" distB="0" distL="114300" distR="114300" simplePos="0" relativeHeight="251664384" behindDoc="0" locked="0" layoutInCell="1" allowOverlap="1">
+                <wp:simplePos x="0" y="0"/>
+                <wp:positionH relativeFrom="column">
+                  <wp:posOffset>848659</wp:posOffset>
+                </wp:positionH>
+                <wp:positionV relativeFrom="paragraph">
+                  <wp:posOffset>3871558</wp:posOffset>
+                </wp:positionV>
+                <wp:extent cx="4437380" cy="3700780"/>
+                <wp:effectExtent l="0" t="0" r="1270" b="0"/>
+                <wp:wrapSquare wrapText="bothSides"/>
+                <wp:docPr id="7" name="Group 7"/>
+                <wp:cNvGraphicFramePr/>
+                <a:graphic xmlns:a="http://schemas.openxmlformats.org/drawingml/2006/main">
+                  <a:graphicData uri="http://schemas.microsoft.com/office/word/2010/wordprocessingGroup">
+                    <wpg:wgp>
+                      <wpg:cNvGrpSpPr/>
+                      <wpg:grpSpPr>
+                        <a:xfrm>
+                          <a:off x="0" y="0"/>
+                          <a:ext cx="4437380" cy="3700780"/>
+                          <a:chOff x="0" y="0"/>
+                          <a:chExt cx="4437380" cy="3700780"/>
+                        </a:xfrm>
+                      </wpg:grpSpPr>
+                      <pic:pic xmlns:pic="http://schemas.openxmlformats.org/drawingml/2006/picture">
+                        <pic:nvPicPr>
+                          <pic:cNvPr id="5" name="Picture 5"/>
+                          <pic:cNvPicPr>
+                            <a:picLocks noChangeAspect="1"/>
+                          </pic:cNvPicPr>
+                        </pic:nvPicPr>
+                        <pic:blipFill>
+                          <a:blip r:embed="rId7">
+                            <a:extLst>
+                              <a:ext uri="{28A0092B-C50C-407E-A947-70E740481C1C}">
+                                <a14:useLocalDpi xmlns:a14="http://schemas.microsoft.com/office/drawing/2010/main" val="0"/>
+                              </a:ext>
+                            </a:extLst>
+                          </a:blip>
+                          <a:stretch>
+                            <a:fillRect/>
+                          </a:stretch>
+                        </pic:blipFill>
+                        <pic:spPr>
+                          <a:xfrm>
+                            <a:off x="0" y="0"/>
+                            <a:ext cx="4437380" cy="3328035"/>
+                          </a:xfrm>
+                          <a:prstGeom prst="rect">
+                            <a:avLst/>
+                          </a:prstGeom>
+                        </pic:spPr>
+                      </pic:pic>
+                      <wps:wsp>
+                        <wps:cNvPr id="6" name="Text Box 6"/>
+                        <wps:cNvSpPr txBox="1"/>
+                        <wps:spPr>
+                          <a:xfrm>
+                            <a:off x="0" y="3382645"/>
+                            <a:ext cx="4437380" cy="318135"/>
+                          </a:xfrm>
+                          <a:prstGeom prst="rect">
+                            <a:avLst/>
+                          </a:prstGeom>
+                          <a:solidFill>
+                            <a:prstClr val="white"/>
+                          </a:solidFill>
+                          <a:ln>
+                            <a:noFill/>
+                          </a:ln>
+                        </wps:spPr>
+                        <wps:txbx>
+                          <w:txbxContent>
+                            <w:p>
+                              <w:pPr>
+                                <w:pStyle w:val="Caption"/>
+                                <w:rPr>
+                                  <w:rFonts w:ascii="Yu Gothic" w:eastAsia="Yu Gothic" w:hAnsi="Yu Gothic"/>
+                                  <w:b/>
+                                  <w:noProof/>
+                                </w:rPr>
+                              </w:pPr>
+                              <w:r>
+                                <w:t xml:space="preserve">Figure </w:t>
+                              </w:r>
+                              <w:fldSimple w:instr=" SEQ Figure \* ARABIC ">
+                                <w:r>
+                                  <w:rPr>
+                                    <w:noProof/>
+                                  </w:rPr>
+                                  <w:t>2</w:t>
+                                </w:r>
+                              </w:fldSimple>
+                              <w:r>
+                                <w:t xml:space="preserve"> – The </w:t>
+                              </w:r>
+                              <w:r>
+                                <w:t>data of Figure 1 were replaced with cleaner data.</w:t>
+                              </w:r>
+                            </w:p>
+                          </w:txbxContent>
+                        </wps:txbx>
+                        <wps:bodyPr rot="0" spcFirstLastPara="0" vertOverflow="overflow" horzOverflow="overflow" vert="horz" wrap="square" lIns="0" tIns="0" rIns="0" bIns="0" numCol="1" spcCol="0" rtlCol="0" fromWordArt="0" anchor="t" anchorCtr="0" forceAA="0" compatLnSpc="1">
+                          <a:prstTxWarp prst="textNoShape">
+                            <a:avLst/>
+                          </a:prstTxWarp>
+                          <a:spAutoFit/>
+                        </wps:bodyPr>
+                      </wps:wsp>
+                    </wpg:wgp>
+                  </a:graphicData>
+                </a:graphic>
+              </wp:anchor>
+            </w:drawing>
+          </mc:Choice>
+          <mc:Fallback>
+            <w:pict>
+              <v:group id="Group 7" o:spid="_x0000_s1029" style="position:absolute;margin-left:66.8pt;margin-top:304.85pt;width:349.4pt;height:291.4pt;z-index:251664384" coordsize="44373,37007" o:gfxdata="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">
+                <v:shape id="Picture 5" o:spid="_x0000_s1030" type="#_x0000_t75" style="position:absolute;width:44373;height:33280;visibility:visible;mso-wrap-style:square" o:gfxdata="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">
+                  <v:imagedata r:id="rId8" o:title=""/>
+                  <v:path arrowok="t"/>
+                </v:shape>
+                <v:shape id="Text Box 6" o:spid="_x0000_s1031" type="#_x0000_t202" style="position:absolute;top:33826;width:44373;height:3181;visibility:visible;mso-wrap-style:square;v-text-anchor:top" o:gfxdata="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" stroked="f">
+                  <v:textbox style="mso-fit-shape-to-text:t" inset="0,0,0,0">
+                    <w:txbxContent>
+                      <w:p>
+                        <w:pPr>
+                          <w:pStyle w:val="Caption"/>
+                          <w:rPr>
+                            <w:rFonts w:ascii="Yu Gothic" w:eastAsia="Yu Gothic" w:hAnsi="Yu Gothic"/>
+                            <w:b/>
+                            <w:noProof/>
+                          </w:rPr>
+                        </w:pPr>
+                        <w:r>
+                          <w:t xml:space="preserve">Figure </w:t>
+                        </w:r>
+                        <w:fldSimple w:instr=" SEQ Figure \* ARABIC ">
+                          <w:r>
+                            <w:rPr>
+                              <w:noProof/>
+                            </w:rPr>
+                            <w:t>2</w:t>
+                          </w:r>
+                        </w:fldSimple>
+                        <w:r>
+                          <w:t xml:space="preserve"> – The </w:t>
+                        </w:r>
+                        <w:r>
+                          <w:t>data of Figure 1 were replaced with cleaner data.</w:t>
+                        </w:r>
+                      </w:p>
+                    </w:txbxContent>
+                  </v:textbox>
+                </v:shape>
+                <w10:wrap type="square"/>
+              </v:group>
+            </w:pict>
+          </mc:Fallback>
+        </mc:AlternateContent>
+      </w:r>
+    </w:p>
+    <w:p>
+      <w:pPr>
+        <w:spacing w:after="0" w:line="240" w:lineRule="auto"/>
+        <w:rPr>
           <w:rFonts w:ascii="Calibri" w:eastAsia="Times New Roman" w:hAnsi="Calibri" w:cs="Calibri"/>
         </w:rPr>
       </w:pPr>
+      <w:r>
+        <w:rPr>
+          <w:rFonts w:ascii="Yu Gothic" w:eastAsia="Yu Gothic" w:hAnsi="Yu Gothic"/>
+        </w:rPr>
+        <w:lastRenderedPageBreak/>
+        <w:t xml:space="preserve">Comparison of the </w:t>
+      </w:r>
       <w:bookmarkStart w:id="0" w:name="_GoBack"/>
       <w:bookmarkEnd w:id="0"/>
     </w:p>
@@ -620,6 +1018,25 @@
       <w:contextualSpacing/>
     </w:pPr>
   </w:style>
+  <w:style w:type="paragraph" w:styleId="Caption">
+    <w:name w:val="caption"/>
+    <w:basedOn w:val="Normal"/>
+    <w:next w:val="Normal"/>
+    <w:uiPriority w:val="35"/>
+    <w:unhideWhenUsed/>
+    <w:qFormat/>
+    <w:rsid w:val="008F5D6B"/>
+    <w:pPr>
+      <w:spacing w:after="200" w:line="240" w:lineRule="auto"/>
+    </w:pPr>
+    <w:rPr>
+      <w:i/>
+      <w:iCs/>
+      <w:color w:val="44546A" w:themeColor="text2"/>
+      <w:sz w:val="18"/>
+      <w:szCs w:val="18"/>
+    </w:rPr>
+  </w:style>
 </w:styles>
 </file>
 

</xml_diff>

<commit_message>
some progress made on the report. Part 1.b finished
</commit_message>
<xml_diff>
--- a/Lab3a.docx
+++ b/Lab3a.docx
@@ -86,7 +86,7 @@
                     </pic:cNvPicPr>
                   </pic:nvPicPr>
                   <pic:blipFill>
-                    <a:blip r:embed="rId4">
+                    <a:blip r:embed="rId5">
                       <a:extLst>
                         <a:ext uri="{28A0092B-C50C-407E-A947-70E740481C1C}">
                           <a14:useLocalDpi xmlns:a14="http://schemas.microsoft.com/office/drawing/2010/main" val="0"/>
@@ -217,7 +217,7 @@
                           </pic:cNvPicPr>
                         </pic:nvPicPr>
                         <pic:blipFill>
-                          <a:blip r:embed="rId5">
+                          <a:blip r:embed="rId6">
                             <a:extLst>
                               <a:ext uri="{28A0092B-C50C-407E-A947-70E740481C1C}">
                                 <a14:useLocalDpi xmlns:a14="http://schemas.microsoft.com/office/drawing/2010/main" val="0"/>
@@ -329,7 +329,7 @@
                   <o:lock v:ext="edit" aspectratio="t"/>
                 </v:shapetype>
                 <v:shape id="Picture 2" o:spid="_x0000_s1027" type="#_x0000_t75" style="position:absolute;left:3824;top:-1135;width:47513;height:35636;visibility:visible;mso-wrap-style:square" o:gfxdata="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">
-                  <v:imagedata r:id="rId6" o:title=""/>
+                  <v:imagedata r:id="rId7" o:title=""/>
                   <v:path arrowok="t"/>
                 </v:shape>
                 <v:shapetype id="_x0000_t202" coordsize="21600,21600" o:spt="202" path="m,l,21600r21600,l21600,xe">
@@ -391,6 +391,213 @@
           <w:noProof/>
         </w:rPr>
         <mc:AlternateContent>
+          <mc:Choice Requires="wps">
+            <w:drawing>
+              <wp:anchor distT="45720" distB="45720" distL="114300" distR="114300" simplePos="0" relativeHeight="251667456" behindDoc="0" locked="0" layoutInCell="1" allowOverlap="1">
+                <wp:simplePos x="0" y="0"/>
+                <wp:positionH relativeFrom="column">
+                  <wp:posOffset>1569720</wp:posOffset>
+                </wp:positionH>
+                <wp:positionV relativeFrom="paragraph">
+                  <wp:posOffset>2653665</wp:posOffset>
+                </wp:positionV>
+                <wp:extent cx="1986280" cy="213995"/>
+                <wp:effectExtent l="0" t="0" r="13970" b="14605"/>
+                <wp:wrapSquare wrapText="bothSides"/>
+                <wp:docPr id="217" name="Text Box 2"/>
+                <wp:cNvGraphicFramePr>
+                  <a:graphicFrameLocks xmlns:a="http://schemas.openxmlformats.org/drawingml/2006/main"/>
+                </wp:cNvGraphicFramePr>
+                <a:graphic xmlns:a="http://schemas.openxmlformats.org/drawingml/2006/main">
+                  <a:graphicData uri="http://schemas.microsoft.com/office/word/2010/wordprocessingShape">
+                    <wps:wsp>
+                      <wps:cNvSpPr txBox="1">
+                        <a:spLocks noChangeArrowheads="1"/>
+                      </wps:cNvSpPr>
+                      <wps:spPr bwMode="auto">
+                        <a:xfrm>
+                          <a:off x="0" y="0"/>
+                          <a:ext cx="1986280" cy="213995"/>
+                        </a:xfrm>
+                        <a:prstGeom prst="rect">
+                          <a:avLst/>
+                        </a:prstGeom>
+                        <a:solidFill>
+                          <a:srgbClr val="FFFFFF"/>
+                        </a:solidFill>
+                        <a:ln w="9525">
+                          <a:solidFill>
+                            <a:schemeClr val="bg1"/>
+                          </a:solidFill>
+                          <a:miter lim="800000"/>
+                          <a:headEnd/>
+                          <a:tailEnd/>
+                        </a:ln>
+                      </wps:spPr>
+                      <wps:txbx>
+                        <w:txbxContent>
+                          <w:p>
+                            <w:pPr>
+                              <w:rPr>
+                                <w:rFonts w:ascii="Open Sans" w:hAnsi="Open Sans" w:cs="Open Sans"/>
+                                <w:b/>
+                                <w:color w:val="404040" w:themeColor="text1" w:themeTint="BF"/>
+                                <w:sz w:val="16"/>
+                              </w:rPr>
+                            </w:pPr>
+                            <w:r>
+                              <w:rPr>
+                                <w:rFonts w:ascii="Open Sans" w:hAnsi="Open Sans" w:cs="Open Sans"/>
+                                <w:b/>
+                                <w:color w:val="404040" w:themeColor="text1" w:themeTint="BF"/>
+                                <w:sz w:val="16"/>
+                              </w:rPr>
+                              <w:t>V = .0115 (V/</w:t>
+                            </w:r>
+                            <w:proofErr w:type="gramStart"/>
+                            <w:r>
+                              <w:rPr>
+                                <w:rFonts w:ascii="Open Sans" w:hAnsi="Open Sans" w:cs="Open Sans"/>
+                                <w:b/>
+                                <w:color w:val="404040" w:themeColor="text1" w:themeTint="BF"/>
+                                <w:sz w:val="16"/>
+                              </w:rPr>
+                              <w:t>Ω)+</w:t>
+                            </w:r>
+                            <w:proofErr w:type="gramEnd"/>
+                            <w:r>
+                              <w:rPr>
+                                <w:rFonts w:ascii="Open Sans" w:hAnsi="Open Sans" w:cs="Open Sans"/>
+                                <w:b/>
+                                <w:color w:val="404040" w:themeColor="text1" w:themeTint="BF"/>
+                                <w:sz w:val="16"/>
+                              </w:rPr>
+                              <w:t xml:space="preserve">2.76e-4 (V) </w:t>
+                            </w:r>
+                          </w:p>
+                        </w:txbxContent>
+                      </wps:txbx>
+                      <wps:bodyPr rot="0" vert="horz" wrap="square" lIns="91440" tIns="45720" rIns="91440" bIns="45720" anchor="t" anchorCtr="0">
+                        <a:noAutofit/>
+                      </wps:bodyPr>
+                    </wps:wsp>
+                  </a:graphicData>
+                </a:graphic>
+                <wp14:sizeRelH relativeFrom="margin">
+                  <wp14:pctWidth>0</wp14:pctWidth>
+                </wp14:sizeRelH>
+                <wp14:sizeRelV relativeFrom="margin">
+                  <wp14:pctHeight>0</wp14:pctHeight>
+                </wp14:sizeRelV>
+              </wp:anchor>
+            </w:drawing>
+          </mc:Choice>
+          <mc:Fallback>
+            <w:pict>
+              <v:shape id="Text Box 2" o:spid="_x0000_s1029" type="#_x0000_t202" style="position:absolute;margin-left:123.6pt;margin-top:208.95pt;width:156.4pt;height:16.85pt;z-index:251667456;visibility:visible;mso-wrap-style:square;mso-width-percent:0;mso-height-percent:0;mso-wrap-distance-left:9pt;mso-wrap-distance-top:3.6pt;mso-wrap-distance-right:9pt;mso-wrap-distance-bottom:3.6pt;mso-position-horizontal:absolute;mso-position-horizontal-relative:text;mso-position-vertical:absolute;mso-position-vertical-relative:text;mso-width-percent:0;mso-height-percent:0;mso-width-relative:margin;mso-height-relative:margin;v-text-anchor:top" o:gfxdata="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" strokecolor="white [3212]">
+                <v:textbox>
+                  <w:txbxContent>
+                    <w:p>
+                      <w:pPr>
+                        <w:rPr>
+                          <w:rFonts w:ascii="Open Sans" w:hAnsi="Open Sans" w:cs="Open Sans"/>
+                          <w:b/>
+                          <w:color w:val="404040" w:themeColor="text1" w:themeTint="BF"/>
+                          <w:sz w:val="16"/>
+                        </w:rPr>
+                      </w:pPr>
+                      <w:r>
+                        <w:rPr>
+                          <w:rFonts w:ascii="Open Sans" w:hAnsi="Open Sans" w:cs="Open Sans"/>
+                          <w:b/>
+                          <w:color w:val="404040" w:themeColor="text1" w:themeTint="BF"/>
+                          <w:sz w:val="16"/>
+                        </w:rPr>
+                        <w:t>V = .0115 (V/</w:t>
+                      </w:r>
+                      <w:proofErr w:type="gramStart"/>
+                      <w:r>
+                        <w:rPr>
+                          <w:rFonts w:ascii="Open Sans" w:hAnsi="Open Sans" w:cs="Open Sans"/>
+                          <w:b/>
+                          <w:color w:val="404040" w:themeColor="text1" w:themeTint="BF"/>
+                          <w:sz w:val="16"/>
+                        </w:rPr>
+                        <w:t>Ω)+</w:t>
+                      </w:r>
+                      <w:proofErr w:type="gramEnd"/>
+                      <w:r>
+                        <w:rPr>
+                          <w:rFonts w:ascii="Open Sans" w:hAnsi="Open Sans" w:cs="Open Sans"/>
+                          <w:b/>
+                          <w:color w:val="404040" w:themeColor="text1" w:themeTint="BF"/>
+                          <w:sz w:val="16"/>
+                        </w:rPr>
+                        <w:t xml:space="preserve">2.76e-4 (V) </w:t>
+                      </w:r>
+                    </w:p>
+                  </w:txbxContent>
+                </v:textbox>
+                <w10:wrap type="square"/>
+              </v:shape>
+            </w:pict>
+          </mc:Fallback>
+        </mc:AlternateContent>
+      </w:r>
+      <w:r>
+        <w:rPr>
+          <w:rFonts w:ascii="Yu Gothic" w:eastAsia="Yu Gothic" w:hAnsi="Yu Gothic"/>
+          <w:b/>
+          <w:noProof/>
+        </w:rPr>
+        <mc:AlternateContent>
+          <mc:Choice Requires="wpi">
+            <w:drawing>
+              <wp:anchor distT="0" distB="0" distL="114300" distR="114300" simplePos="0" relativeHeight="251665408" behindDoc="0" locked="0" layoutInCell="1" allowOverlap="1">
+                <wp:simplePos x="0" y="0"/>
+                <wp:positionH relativeFrom="column">
+                  <wp:posOffset>1595470</wp:posOffset>
+                </wp:positionH>
+                <wp:positionV relativeFrom="paragraph">
+                  <wp:posOffset>2685743</wp:posOffset>
+                </wp:positionV>
+                <wp:extent cx="1734567" cy="145109"/>
+                <wp:effectExtent l="57150" t="57150" r="56515" b="83820"/>
+                <wp:wrapNone/>
+                <wp:docPr id="13" name="Ink 13"/>
+                <wp:cNvGraphicFramePr/>
+                <a:graphic xmlns:a="http://schemas.openxmlformats.org/drawingml/2006/main">
+                  <a:graphicData uri="http://schemas.microsoft.com/office/word/2010/wordprocessingInk">
+                    <w14:contentPart bwMode="auto" r:id="rId8">
+                      <w14:nvContentPartPr>
+                        <w14:cNvContentPartPr/>
+                      </w14:nvContentPartPr>
+                      <w14:xfrm>
+                        <a:off x="0" y="0"/>
+                        <a:ext cx="1734567" cy="145109"/>
+                      </w14:xfrm>
+                    </w14:contentPart>
+                  </a:graphicData>
+                </a:graphic>
+              </wp:anchor>
+            </w:drawing>
+          </mc:Choice>
+          <mc:Fallback>
+            <w:pict>
+              <v:shape w14:anchorId="0241C7E3" id="Ink 13" o:spid="_x0000_s1026" type="#_x0000_t75" style="position:absolute;margin-left:124.2pt;margin-top:209.5pt;width:140.1pt;height:15.5pt;z-index:251665408;visibility:visible;mso-wrap-style:square;mso-wrap-distance-left:9pt;mso-wrap-distance-top:0;mso-wrap-distance-right:9pt;mso-wrap-distance-bottom:0;mso-position-horizontal:absolute;mso-position-horizontal-relative:text;mso-position-vertical:absolute;mso-position-vertical-relative:text" o:gfxdata="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">
+                <v:imagedata r:id="rId9" o:title=""/>
+              </v:shape>
+            </w:pict>
+          </mc:Fallback>
+        </mc:AlternateContent>
+      </w:r>
+      <w:r>
+        <w:rPr>
+          <w:rFonts w:ascii="Yu Gothic" w:eastAsia="Yu Gothic" w:hAnsi="Yu Gothic"/>
+          <w:b/>
+          <w:noProof/>
+        </w:rPr>
+        <mc:AlternateContent>
           <mc:Choice Requires="wpg">
             <w:drawing>
               <wp:anchor distT="0" distB="0" distL="114300" distR="114300" simplePos="0" relativeHeight="251664384" behindDoc="0" locked="0" layoutInCell="1" allowOverlap="1">
@@ -426,7 +633,7 @@
                           </pic:cNvPicPr>
                         </pic:nvPicPr>
                         <pic:blipFill>
-                          <a:blip r:embed="rId7">
+                          <a:blip r:embed="rId10">
                             <a:extLst>
                               <a:ext uri="{28A0092B-C50C-407E-A947-70E740481C1C}">
                                 <a14:useLocalDpi xmlns:a14="http://schemas.microsoft.com/office/drawing/2010/main" val="0"/>
@@ -511,12 +718,12 @@
           </mc:Choice>
           <mc:Fallback>
             <w:pict>
-              <v:group id="Group 7" o:spid="_x0000_s1029" style="position:absolute;margin-left:66.8pt;margin-top:304.85pt;width:349.4pt;height:291.4pt;z-index:251664384" coordsize="44373,37007" o:gfxdata="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">
-                <v:shape id="Picture 5" o:spid="_x0000_s1030" type="#_x0000_t75" style="position:absolute;width:44373;height:33280;visibility:visible;mso-wrap-style:square" o:gfxdata="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">
-                  <v:imagedata r:id="rId8" o:title=""/>
+              <v:group id="Group 7" o:spid="_x0000_s1030" style="position:absolute;margin-left:66.8pt;margin-top:304.85pt;width:349.4pt;height:291.4pt;z-index:251664384" coordsize="44373,37007" o:gfxdata="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">
+                <v:shape id="Picture 5" o:spid="_x0000_s1031" type="#_x0000_t75" style="position:absolute;width:44373;height:33280;visibility:visible;mso-wrap-style:square" o:gfxdata="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">
+                  <v:imagedata r:id="rId11" o:title=""/>
                   <v:path arrowok="t"/>
                 </v:shape>
-                <v:shape id="Text Box 6" o:spid="_x0000_s1031" type="#_x0000_t202" style="position:absolute;top:33826;width:44373;height:3181;visibility:visible;mso-wrap-style:square;v-text-anchor:top" o:gfxdata="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" stroked="f">
+                <v:shape id="Text Box 6" o:spid="_x0000_s1032" type="#_x0000_t202" style="position:absolute;top:33826;width:44373;height:3181;visibility:visible;mso-wrap-style:square;v-text-anchor:top" o:gfxdata="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" stroked="f">
                   <v:textbox style="mso-fit-shape-to-text:t" inset="0,0,0,0">
                     <w:txbxContent>
                       <w:p>
@@ -560,20 +767,1842 @@
       <w:pPr>
         <w:spacing w:after="0" w:line="240" w:lineRule="auto"/>
         <w:rPr>
-          <w:rFonts w:ascii="Calibri" w:eastAsia="Times New Roman" w:hAnsi="Calibri" w:cs="Calibri"/>
+          <w:rFonts w:ascii="Yu Gothic" w:eastAsia="Yu Gothic" w:hAnsi="Yu Gothic"/>
+          <w:b/>
         </w:rPr>
       </w:pPr>
       <w:r>
         <w:rPr>
           <w:rFonts w:ascii="Yu Gothic" w:eastAsia="Yu Gothic" w:hAnsi="Yu Gothic"/>
+          <w:b/>
         </w:rPr>
         <w:lastRenderedPageBreak/>
-        <w:t xml:space="preserve">Comparison of the </w:t>
+        <w:t>Com</w:t>
+      </w:r>
+      <w:r>
+        <w:rPr>
+          <w:rFonts w:ascii="Yu Gothic" w:eastAsia="Yu Gothic" w:hAnsi="Yu Gothic"/>
+          <w:b/>
+        </w:rPr>
+        <w:t>parison of Measured Bridge S</w:t>
+      </w:r>
+      <w:r>
+        <w:rPr>
+          <w:rFonts w:ascii="Yu Gothic" w:eastAsia="Yu Gothic" w:hAnsi="Yu Gothic"/>
+          <w:b/>
+        </w:rPr>
+        <w:t>ensitivity with</w:t>
+      </w:r>
+      <w:r>
+        <w:rPr>
+          <w:rFonts w:ascii="Yu Gothic" w:eastAsia="Yu Gothic" w:hAnsi="Yu Gothic"/>
+          <w:b/>
+        </w:rPr>
+        <w:t xml:space="preserve"> Calculated Bridge Sensitivity</w:t>
+      </w:r>
+    </w:p>
+    <w:p>
+      <w:pPr>
+        <w:spacing w:after="0" w:line="240" w:lineRule="auto"/>
+        <w:rPr>
+          <w:rFonts w:ascii="Yu Gothic" w:eastAsia="Yu Gothic" w:hAnsi="Yu Gothic" w:cs="Calibri"/>
+        </w:rPr>
+      </w:pPr>
+      <w:r>
+        <w:rPr>
+          <w:rFonts w:ascii="Yu Gothic" w:eastAsia="Yu Gothic" w:hAnsi="Yu Gothic" w:cs="Calibri"/>
+        </w:rPr>
+        <w:t>The measurements of bridge sensitivity were taken by adding a shunt resistor to one of the legs of the Wheatstone bridge. The calculations of the bridge sensitivity are made using the quarter Wheatstone bridge model.</w:t>
+      </w:r>
+      <w:r>
+        <w:rPr>
+          <w:rFonts w:ascii="Yu Gothic" w:eastAsia="Yu Gothic" w:hAnsi="Yu Gothic" w:cs="Calibri"/>
+        </w:rPr>
+        <w:t xml:space="preserve"> The voltage supplied to the Wheatstone bridge was 5 V – this value is represented by </w:t>
+      </w:r>
+      <w:proofErr w:type="spellStart"/>
+      <w:r>
+        <w:rPr>
+          <w:rFonts w:ascii="Yu Gothic" w:eastAsia="Yu Gothic" w:hAnsi="Yu Gothic" w:cs="Calibri"/>
+        </w:rPr>
+        <w:t>E</w:t>
+      </w:r>
+      <w:r>
+        <w:rPr>
+          <w:rFonts w:ascii="Yu Gothic" w:eastAsia="Yu Gothic" w:hAnsi="Yu Gothic" w:cs="Calibri"/>
+          <w:vertAlign w:val="subscript"/>
+        </w:rPr>
+        <w:t>i</w:t>
+      </w:r>
+      <w:proofErr w:type="spellEnd"/>
+      <w:r>
+        <w:rPr>
+          <w:rFonts w:ascii="Yu Gothic" w:eastAsia="Yu Gothic" w:hAnsi="Yu Gothic" w:cs="Calibri"/>
+        </w:rPr>
+        <w:t xml:space="preserve"> in the equations below. </w:t>
+      </w:r>
+      <w:proofErr w:type="spellStart"/>
+      <w:r>
+        <w:rPr>
+          <w:rFonts w:ascii="Yu Gothic" w:eastAsia="Yu Gothic" w:hAnsi="Yu Gothic" w:cs="Calibri"/>
+        </w:rPr>
+        <w:t>E</w:t>
+      </w:r>
+      <w:r>
+        <w:rPr>
+          <w:rFonts w:ascii="Yu Gothic" w:eastAsia="Yu Gothic" w:hAnsi="Yu Gothic" w:cs="Calibri"/>
+          <w:vertAlign w:val="subscript"/>
+        </w:rPr>
+        <w:t>o</w:t>
+      </w:r>
+      <w:proofErr w:type="spellEnd"/>
+      <w:r>
+        <w:rPr>
+          <w:rFonts w:ascii="Yu Gothic" w:eastAsia="Yu Gothic" w:hAnsi="Yu Gothic" w:cs="Calibri"/>
+        </w:rPr>
+        <w:t xml:space="preserve"> represents the output voltage across </w:t>
+      </w:r>
+      <w:r>
+        <w:rPr>
+          <w:rFonts w:ascii="Yu Gothic" w:eastAsia="Yu Gothic" w:hAnsi="Yu Gothic" w:cs="Calibri"/>
+        </w:rPr>
+        <w:t>the Wheatstone bridge (see equation 1).</w:t>
+      </w:r>
+    </w:p>
+    <w:p>
+      <w:pPr>
+        <w:spacing w:after="0" w:line="240" w:lineRule="auto"/>
+        <w:jc w:val="right"/>
+        <w:rPr>
+          <w:rFonts w:ascii="Yu Gothic" w:eastAsia="Yu Gothic" w:hAnsi="Yu Gothic" w:cs="Calibri"/>
+        </w:rPr>
+      </w:pPr>
+      <m:oMath>
+        <m:sSub>
+          <m:sSubPr>
+            <m:ctrlPr>
+              <w:rPr>
+                <w:rFonts w:ascii="Cambria Math" w:eastAsia="Yu Gothic" w:hAnsi="Cambria Math" w:cs="Calibri"/>
+                <w:i/>
+                <w:sz w:val="32"/>
+              </w:rPr>
+            </m:ctrlPr>
+          </m:sSubPr>
+          <m:e>
+            <m:r>
+              <w:rPr>
+                <w:rFonts w:ascii="Cambria Math" w:eastAsia="Yu Gothic" w:hAnsi="Cambria Math" w:cs="Calibri"/>
+                <w:sz w:val="32"/>
+              </w:rPr>
+              <m:t>E</m:t>
+            </m:r>
+          </m:e>
+          <m:sub>
+            <m:r>
+              <w:rPr>
+                <w:rFonts w:ascii="Cambria Math" w:eastAsia="Yu Gothic" w:hAnsi="Cambria Math" w:cs="Calibri"/>
+                <w:sz w:val="32"/>
+              </w:rPr>
+              <m:t>o</m:t>
+            </m:r>
+          </m:sub>
+        </m:sSub>
+        <m:r>
+          <w:rPr>
+            <w:rFonts w:ascii="Cambria Math" w:eastAsia="Yu Gothic" w:hAnsi="Cambria Math" w:cs="Calibri"/>
+            <w:sz w:val="32"/>
+          </w:rPr>
+          <m:t>=</m:t>
+        </m:r>
+        <m:sSub>
+          <m:sSubPr>
+            <m:ctrlPr>
+              <w:rPr>
+                <w:rFonts w:ascii="Cambria Math" w:eastAsia="Yu Gothic" w:hAnsi="Cambria Math" w:cs="Calibri"/>
+                <w:i/>
+                <w:sz w:val="32"/>
+              </w:rPr>
+            </m:ctrlPr>
+          </m:sSubPr>
+          <m:e>
+            <m:r>
+              <w:rPr>
+                <w:rFonts w:ascii="Cambria Math" w:eastAsia="Yu Gothic" w:hAnsi="Cambria Math" w:cs="Calibri"/>
+                <w:sz w:val="32"/>
+              </w:rPr>
+              <m:t>E</m:t>
+            </m:r>
+          </m:e>
+          <m:sub>
+            <m:r>
+              <w:rPr>
+                <w:rFonts w:ascii="Cambria Math" w:eastAsia="Yu Gothic" w:hAnsi="Cambria Math" w:cs="Calibri"/>
+                <w:sz w:val="32"/>
+              </w:rPr>
+              <m:t>i</m:t>
+            </m:r>
+          </m:sub>
+        </m:sSub>
+        <m:r>
+          <w:rPr>
+            <w:rFonts w:ascii="Cambria Math" w:eastAsia="Yu Gothic" w:hAnsi="Cambria Math" w:cs="Calibri"/>
+            <w:sz w:val="32"/>
+          </w:rPr>
+          <m:t>(</m:t>
+        </m:r>
+        <m:f>
+          <m:fPr>
+            <m:ctrlPr>
+              <w:rPr>
+                <w:rFonts w:ascii="Cambria Math" w:eastAsia="Yu Gothic" w:hAnsi="Cambria Math" w:cs="Calibri"/>
+                <w:i/>
+                <w:sz w:val="32"/>
+              </w:rPr>
+            </m:ctrlPr>
+          </m:fPr>
+          <m:num>
+            <m:sSub>
+              <m:sSubPr>
+                <m:ctrlPr>
+                  <w:rPr>
+                    <w:rFonts w:ascii="Cambria Math" w:eastAsia="Yu Gothic" w:hAnsi="Cambria Math" w:cs="Calibri"/>
+                    <w:i/>
+                    <w:sz w:val="32"/>
+                  </w:rPr>
+                </m:ctrlPr>
+              </m:sSubPr>
+              <m:e>
+                <m:r>
+                  <w:rPr>
+                    <w:rFonts w:ascii="Cambria Math" w:eastAsia="Yu Gothic" w:hAnsi="Cambria Math" w:cs="Calibri"/>
+                    <w:sz w:val="32"/>
+                  </w:rPr>
+                  <m:t>R</m:t>
+                </m:r>
+              </m:e>
+              <m:sub>
+                <m:r>
+                  <w:rPr>
+                    <w:rFonts w:ascii="Cambria Math" w:eastAsia="Yu Gothic" w:hAnsi="Cambria Math" w:cs="Calibri"/>
+                    <w:sz w:val="32"/>
+                  </w:rPr>
+                  <m:t>1</m:t>
+                </m:r>
+              </m:sub>
+            </m:sSub>
+          </m:num>
+          <m:den>
+            <m:sSub>
+              <m:sSubPr>
+                <m:ctrlPr>
+                  <w:rPr>
+                    <w:rFonts w:ascii="Cambria Math" w:eastAsia="Yu Gothic" w:hAnsi="Cambria Math" w:cs="Calibri"/>
+                    <w:i/>
+                    <w:sz w:val="32"/>
+                  </w:rPr>
+                </m:ctrlPr>
+              </m:sSubPr>
+              <m:e>
+                <m:r>
+                  <w:rPr>
+                    <w:rFonts w:ascii="Cambria Math" w:eastAsia="Yu Gothic" w:hAnsi="Cambria Math" w:cs="Calibri"/>
+                    <w:sz w:val="32"/>
+                  </w:rPr>
+                  <m:t>R</m:t>
+                </m:r>
+              </m:e>
+              <m:sub>
+                <m:r>
+                  <w:rPr>
+                    <w:rFonts w:ascii="Cambria Math" w:eastAsia="Yu Gothic" w:hAnsi="Cambria Math" w:cs="Calibri"/>
+                    <w:sz w:val="32"/>
+                  </w:rPr>
+                  <m:t>1</m:t>
+                </m:r>
+              </m:sub>
+            </m:sSub>
+            <m:r>
+              <w:rPr>
+                <w:rFonts w:ascii="Cambria Math" w:eastAsia="Yu Gothic" w:hAnsi="Cambria Math" w:cs="Calibri"/>
+                <w:sz w:val="32"/>
+              </w:rPr>
+              <m:t>+</m:t>
+            </m:r>
+            <m:sSub>
+              <m:sSubPr>
+                <m:ctrlPr>
+                  <w:rPr>
+                    <w:rFonts w:ascii="Cambria Math" w:eastAsia="Yu Gothic" w:hAnsi="Cambria Math" w:cs="Calibri"/>
+                    <w:i/>
+                    <w:sz w:val="32"/>
+                  </w:rPr>
+                </m:ctrlPr>
+              </m:sSubPr>
+              <m:e>
+                <m:r>
+                  <w:rPr>
+                    <w:rFonts w:ascii="Cambria Math" w:eastAsia="Yu Gothic" w:hAnsi="Cambria Math" w:cs="Calibri"/>
+                    <w:sz w:val="32"/>
+                  </w:rPr>
+                  <m:t>R</m:t>
+                </m:r>
+              </m:e>
+              <m:sub>
+                <m:r>
+                  <w:rPr>
+                    <w:rFonts w:ascii="Cambria Math" w:eastAsia="Yu Gothic" w:hAnsi="Cambria Math" w:cs="Calibri"/>
+                    <w:sz w:val="32"/>
+                  </w:rPr>
+                  <m:t>2</m:t>
+                </m:r>
+              </m:sub>
+            </m:sSub>
+          </m:den>
+        </m:f>
+        <m:r>
+          <w:rPr>
+            <w:rFonts w:ascii="Cambria Math" w:eastAsia="Yu Gothic" w:hAnsi="Cambria Math" w:cs="Calibri"/>
+            <w:sz w:val="32"/>
+          </w:rPr>
+          <m:t>-</m:t>
+        </m:r>
+        <m:f>
+          <m:fPr>
+            <m:ctrlPr>
+              <w:rPr>
+                <w:rFonts w:ascii="Cambria Math" w:eastAsia="Yu Gothic" w:hAnsi="Cambria Math" w:cs="Calibri"/>
+                <w:i/>
+                <w:sz w:val="32"/>
+              </w:rPr>
+            </m:ctrlPr>
+          </m:fPr>
+          <m:num>
+            <m:sSub>
+              <m:sSubPr>
+                <m:ctrlPr>
+                  <w:rPr>
+                    <w:rFonts w:ascii="Cambria Math" w:eastAsia="Yu Gothic" w:hAnsi="Cambria Math" w:cs="Calibri"/>
+                    <w:i/>
+                    <w:sz w:val="32"/>
+                  </w:rPr>
+                </m:ctrlPr>
+              </m:sSubPr>
+              <m:e>
+                <m:r>
+                  <w:rPr>
+                    <w:rFonts w:ascii="Cambria Math" w:eastAsia="Yu Gothic" w:hAnsi="Cambria Math" w:cs="Calibri"/>
+                    <w:sz w:val="32"/>
+                  </w:rPr>
+                  <m:t>R</m:t>
+                </m:r>
+              </m:e>
+              <m:sub>
+                <m:r>
+                  <w:rPr>
+                    <w:rFonts w:ascii="Cambria Math" w:eastAsia="Yu Gothic" w:hAnsi="Cambria Math" w:cs="Calibri"/>
+                    <w:sz w:val="32"/>
+                  </w:rPr>
+                  <m:t>3</m:t>
+                </m:r>
+              </m:sub>
+            </m:sSub>
+          </m:num>
+          <m:den>
+            <m:sSub>
+              <m:sSubPr>
+                <m:ctrlPr>
+                  <w:rPr>
+                    <w:rFonts w:ascii="Cambria Math" w:eastAsia="Yu Gothic" w:hAnsi="Cambria Math" w:cs="Calibri"/>
+                    <w:i/>
+                    <w:sz w:val="32"/>
+                  </w:rPr>
+                </m:ctrlPr>
+              </m:sSubPr>
+              <m:e>
+                <m:r>
+                  <w:rPr>
+                    <w:rFonts w:ascii="Cambria Math" w:eastAsia="Yu Gothic" w:hAnsi="Cambria Math" w:cs="Calibri"/>
+                    <w:sz w:val="32"/>
+                  </w:rPr>
+                  <m:t>R</m:t>
+                </m:r>
+              </m:e>
+              <m:sub>
+                <m:r>
+                  <w:rPr>
+                    <w:rFonts w:ascii="Cambria Math" w:eastAsia="Yu Gothic" w:hAnsi="Cambria Math" w:cs="Calibri"/>
+                    <w:sz w:val="32"/>
+                  </w:rPr>
+                  <m:t>3</m:t>
+                </m:r>
+              </m:sub>
+            </m:sSub>
+            <m:r>
+              <w:rPr>
+                <w:rFonts w:ascii="Cambria Math" w:eastAsia="Yu Gothic" w:hAnsi="Cambria Math" w:cs="Calibri"/>
+                <w:sz w:val="32"/>
+              </w:rPr>
+              <m:t>+</m:t>
+            </m:r>
+            <m:sSub>
+              <m:sSubPr>
+                <m:ctrlPr>
+                  <w:rPr>
+                    <w:rFonts w:ascii="Cambria Math" w:eastAsia="Yu Gothic" w:hAnsi="Cambria Math" w:cs="Calibri"/>
+                    <w:i/>
+                    <w:sz w:val="32"/>
+                  </w:rPr>
+                </m:ctrlPr>
+              </m:sSubPr>
+              <m:e>
+                <m:r>
+                  <w:rPr>
+                    <w:rFonts w:ascii="Cambria Math" w:eastAsia="Yu Gothic" w:hAnsi="Cambria Math" w:cs="Calibri"/>
+                    <w:sz w:val="32"/>
+                  </w:rPr>
+                  <m:t>R</m:t>
+                </m:r>
+              </m:e>
+              <m:sub>
+                <m:r>
+                  <w:rPr>
+                    <w:rFonts w:ascii="Cambria Math" w:eastAsia="Yu Gothic" w:hAnsi="Cambria Math" w:cs="Calibri"/>
+                    <w:sz w:val="32"/>
+                  </w:rPr>
+                  <m:t>4</m:t>
+                </m:r>
+              </m:sub>
+            </m:sSub>
+          </m:den>
+        </m:f>
+        <m:r>
+          <w:rPr>
+            <w:rFonts w:ascii="Cambria Math" w:eastAsia="Yu Gothic" w:hAnsi="Cambria Math" w:cs="Calibri"/>
+            <w:sz w:val="32"/>
+          </w:rPr>
+          <m:t>)</m:t>
+        </m:r>
+      </m:oMath>
+      <w:r>
+        <w:rPr>
+          <w:rFonts w:ascii="Yu Gothic" w:eastAsia="Yu Gothic" w:hAnsi="Yu Gothic" w:cs="Calibri"/>
+          <w:sz w:val="32"/>
+        </w:rPr>
+        <w:t xml:space="preserve">                                   </w:t>
+      </w:r>
+      <w:r>
+        <w:rPr>
+          <w:rFonts w:ascii="Yu Gothic" w:eastAsia="Yu Gothic" w:hAnsi="Yu Gothic" w:cs="Calibri"/>
+        </w:rPr>
+        <w:t>(1)</w:t>
+      </w:r>
+    </w:p>
+    <w:p>
+      <w:pPr>
+        <w:spacing w:after="0" w:line="240" w:lineRule="auto"/>
+        <w:jc w:val="right"/>
+        <w:rPr>
+          <w:rFonts w:ascii="Yu Gothic" w:eastAsia="Yu Gothic" w:hAnsi="Yu Gothic" w:cs="Calibri"/>
+        </w:rPr>
+      </w:pPr>
+    </w:p>
+    <w:p>
+      <w:pPr>
+        <w:spacing w:after="0" w:line="240" w:lineRule="auto"/>
+        <w:rPr>
+          <w:rFonts w:ascii="Yu Gothic" w:eastAsia="Yu Gothic" w:hAnsi="Yu Gothic" w:cs="Calibri"/>
+        </w:rPr>
+      </w:pPr>
+      <w:r>
+        <w:rPr>
+          <w:rFonts w:ascii="Yu Gothic" w:eastAsia="Yu Gothic" w:hAnsi="Yu Gothic" w:cs="Calibri"/>
+        </w:rPr>
+        <w:t>Since only one resistor is being changed in value, the following is true:</w:t>
+      </w:r>
+    </w:p>
+    <w:p>
+      <w:pPr>
+        <w:spacing w:after="0" w:line="240" w:lineRule="auto"/>
+        <w:rPr>
+          <w:rFonts w:ascii="Yu Gothic" w:eastAsia="Yu Gothic" w:hAnsi="Yu Gothic" w:cs="Calibri"/>
+          <w:sz w:val="32"/>
+        </w:rPr>
+        <w:sectPr>
+          <w:pgSz w:w="12240" w:h="15840"/>
+          <w:pgMar w:top="1440" w:right="1440" w:bottom="1440" w:left="1440" w:header="720" w:footer="720" w:gutter="0"/>
+          <w:cols w:space="720"/>
+          <w:docGrid w:linePitch="360"/>
+        </w:sectPr>
+      </w:pPr>
+    </w:p>
+    <w:p>
+      <w:pPr>
+        <w:spacing w:after="0" w:line="240" w:lineRule="auto"/>
+        <w:jc w:val="right"/>
+        <w:rPr>
+          <w:rFonts w:ascii="Yu Gothic" w:eastAsia="Yu Gothic" w:hAnsi="Yu Gothic" w:cs="Calibri"/>
+          <w:lang w:val="de-DE"/>
+        </w:rPr>
+      </w:pPr>
+      <m:oMath>
+        <m:sSub>
+          <m:sSubPr>
+            <m:ctrlPr>
+              <w:rPr>
+                <w:rFonts w:ascii="Cambria Math" w:eastAsia="Yu Gothic" w:hAnsi="Cambria Math" w:cs="Calibri"/>
+                <w:i/>
+                <w:sz w:val="32"/>
+              </w:rPr>
+            </m:ctrlPr>
+          </m:sSubPr>
+          <m:e>
+            <m:r>
+              <w:rPr>
+                <w:rFonts w:ascii="Cambria Math" w:eastAsia="Yu Gothic" w:hAnsi="Cambria Math" w:cs="Calibri"/>
+                <w:sz w:val="32"/>
+              </w:rPr>
+              <m:t>R</m:t>
+            </m:r>
+          </m:e>
+          <m:sub>
+            <m:r>
+              <w:rPr>
+                <w:rFonts w:ascii="Cambria Math" w:eastAsia="Yu Gothic" w:hAnsi="Cambria Math" w:cs="Calibri"/>
+                <w:sz w:val="32"/>
+                <w:lang w:val="de-DE"/>
+              </w:rPr>
+              <m:t>2</m:t>
+            </m:r>
+          </m:sub>
+        </m:sSub>
+        <m:r>
+          <w:rPr>
+            <w:rFonts w:ascii="Cambria Math" w:eastAsia="Yu Gothic" w:hAnsi="Cambria Math" w:cs="Calibri"/>
+            <w:sz w:val="32"/>
+            <w:lang w:val="de-DE"/>
+          </w:rPr>
+          <m:t>=</m:t>
+        </m:r>
+        <m:sSub>
+          <m:sSubPr>
+            <m:ctrlPr>
+              <w:rPr>
+                <w:rFonts w:ascii="Cambria Math" w:eastAsia="Yu Gothic" w:hAnsi="Cambria Math" w:cs="Calibri"/>
+                <w:i/>
+                <w:sz w:val="32"/>
+              </w:rPr>
+            </m:ctrlPr>
+          </m:sSubPr>
+          <m:e>
+            <m:r>
+              <w:rPr>
+                <w:rFonts w:ascii="Cambria Math" w:eastAsia="Yu Gothic" w:hAnsi="Cambria Math" w:cs="Calibri"/>
+                <w:sz w:val="32"/>
+              </w:rPr>
+              <m:t>R</m:t>
+            </m:r>
+          </m:e>
+          <m:sub>
+            <m:r>
+              <w:rPr>
+                <w:rFonts w:ascii="Cambria Math" w:eastAsia="Yu Gothic" w:hAnsi="Cambria Math" w:cs="Calibri"/>
+                <w:sz w:val="32"/>
+                <w:lang w:val="de-DE"/>
+              </w:rPr>
+              <m:t>3</m:t>
+            </m:r>
+          </m:sub>
+        </m:sSub>
+        <m:r>
+          <w:rPr>
+            <w:rFonts w:ascii="Cambria Math" w:eastAsia="Yu Gothic" w:hAnsi="Cambria Math" w:cs="Calibri"/>
+            <w:sz w:val="32"/>
+            <w:lang w:val="de-DE"/>
+          </w:rPr>
+          <m:t>=</m:t>
+        </m:r>
+        <m:sSub>
+          <m:sSubPr>
+            <m:ctrlPr>
+              <w:rPr>
+                <w:rFonts w:ascii="Cambria Math" w:eastAsia="Yu Gothic" w:hAnsi="Cambria Math" w:cs="Calibri"/>
+                <w:i/>
+                <w:sz w:val="32"/>
+              </w:rPr>
+            </m:ctrlPr>
+          </m:sSubPr>
+          <m:e>
+            <m:r>
+              <w:rPr>
+                <w:rFonts w:ascii="Cambria Math" w:eastAsia="Yu Gothic" w:hAnsi="Cambria Math" w:cs="Calibri"/>
+                <w:sz w:val="32"/>
+              </w:rPr>
+              <m:t>R</m:t>
+            </m:r>
+          </m:e>
+          <m:sub>
+            <m:r>
+              <w:rPr>
+                <w:rFonts w:ascii="Cambria Math" w:eastAsia="Yu Gothic" w:hAnsi="Cambria Math" w:cs="Calibri"/>
+                <w:sz w:val="32"/>
+                <w:lang w:val="de-DE"/>
+              </w:rPr>
+              <m:t>4</m:t>
+            </m:r>
+          </m:sub>
+        </m:sSub>
+        <m:r>
+          <w:rPr>
+            <w:rFonts w:ascii="Cambria Math" w:eastAsia="Yu Gothic" w:hAnsi="Cambria Math" w:cs="Calibri"/>
+            <w:sz w:val="32"/>
+            <w:lang w:val="de-DE"/>
+          </w:rPr>
+          <m:t>=</m:t>
+        </m:r>
+        <m:r>
+          <w:rPr>
+            <w:rFonts w:ascii="Cambria Math" w:eastAsia="Yu Gothic" w:hAnsi="Cambria Math" w:cs="Calibri"/>
+            <w:sz w:val="32"/>
+          </w:rPr>
+          <m:t>R</m:t>
+        </m:r>
+      </m:oMath>
+      <w:r>
+        <w:rPr>
+          <w:rFonts w:ascii="Yu Gothic" w:eastAsia="Yu Gothic" w:hAnsi="Yu Gothic" w:cs="Calibri"/>
+          <w:sz w:val="32"/>
+          <w:lang w:val="de-DE"/>
+        </w:rPr>
+        <w:t xml:space="preserve">         </w:t>
+      </w:r>
+      <w:r>
+        <w:rPr>
+          <w:rFonts w:ascii="Yu Gothic" w:eastAsia="Yu Gothic" w:hAnsi="Yu Gothic" w:cs="Calibri"/>
+          <w:lang w:val="de-DE"/>
+        </w:rPr>
+        <w:t>(2)</w:t>
+      </w:r>
+    </w:p>
+    <w:p>
+      <w:pPr>
+        <w:spacing w:after="0" w:line="240" w:lineRule="auto"/>
+        <w:jc w:val="right"/>
+        <w:rPr>
+          <w:rFonts w:ascii="Yu Gothic" w:eastAsia="Yu Gothic" w:hAnsi="Yu Gothic" w:cs="Calibri"/>
+          <w:sz w:val="32"/>
+          <w:lang w:val="de-DE"/>
+        </w:rPr>
+        <w:sectPr>
+          <w:type w:val="continuous"/>
+          <w:pgSz w:w="12240" w:h="15840"/>
+          <w:pgMar w:top="1440" w:right="1440" w:bottom="1440" w:left="1440" w:header="720" w:footer="720" w:gutter="0"/>
+          <w:cols w:num="2" w:space="720"/>
+          <w:docGrid w:linePitch="360"/>
+        </w:sectPr>
+      </w:pPr>
+      <m:oMath>
+        <m:sSub>
+          <m:sSubPr>
+            <m:ctrlPr>
+              <w:rPr>
+                <w:rFonts w:ascii="Cambria Math" w:eastAsia="Yu Gothic" w:hAnsi="Cambria Math" w:cs="Calibri"/>
+                <w:i/>
+                <w:sz w:val="32"/>
+                <w:lang w:val="de-DE"/>
+              </w:rPr>
+            </m:ctrlPr>
+          </m:sSubPr>
+          <m:e>
+            <m:r>
+              <w:rPr>
+                <w:rFonts w:ascii="Cambria Math" w:eastAsia="Yu Gothic" w:hAnsi="Cambria Math" w:cs="Calibri"/>
+                <w:sz w:val="32"/>
+                <w:lang w:val="de-DE"/>
+              </w:rPr>
+              <m:t>R</m:t>
+            </m:r>
+          </m:e>
+          <m:sub>
+            <m:r>
+              <w:rPr>
+                <w:rFonts w:ascii="Cambria Math" w:eastAsia="Yu Gothic" w:hAnsi="Cambria Math" w:cs="Calibri"/>
+                <w:sz w:val="32"/>
+                <w:lang w:val="de-DE"/>
+              </w:rPr>
+              <m:t>1</m:t>
+            </m:r>
+          </m:sub>
+        </m:sSub>
+        <m:r>
+          <w:rPr>
+            <w:rFonts w:ascii="Cambria Math" w:eastAsia="Yu Gothic" w:hAnsi="Cambria Math" w:cs="Calibri"/>
+            <w:sz w:val="32"/>
+            <w:lang w:val="de-DE"/>
+          </w:rPr>
+          <m:t>=R+∆R</m:t>
+        </m:r>
+      </m:oMath>
+      <w:r>
+        <w:rPr>
+          <w:rFonts w:ascii="Yu Gothic" w:eastAsia="Yu Gothic" w:hAnsi="Yu Gothic" w:cs="Calibri"/>
+          <w:sz w:val="32"/>
+          <w:lang w:val="de-DE"/>
+        </w:rPr>
+        <w:t xml:space="preserve">             </w:t>
+      </w:r>
+      <w:r>
+        <w:rPr>
+          <w:rFonts w:ascii="Yu Gothic" w:eastAsia="Yu Gothic" w:hAnsi="Yu Gothic" w:cs="Calibri"/>
+          <w:lang w:val="de-DE"/>
+        </w:rPr>
+        <w:t>(3)</w:t>
+      </w:r>
+    </w:p>
+    <w:p>
+      <w:pPr>
+        <w:spacing w:after="0" w:line="240" w:lineRule="auto"/>
+        <w:rPr>
+          <w:rFonts w:ascii="Yu Gothic" w:eastAsia="Yu Gothic" w:hAnsi="Yu Gothic" w:cs="Calibri"/>
+          <w:lang w:val="de-DE"/>
+        </w:rPr>
+      </w:pPr>
+    </w:p>
+    <w:p>
+      <w:pPr>
+        <w:spacing w:after="0" w:line="240" w:lineRule="auto"/>
+        <w:rPr>
+          <w:rFonts w:ascii="Yu Gothic" w:eastAsia="Yu Gothic" w:hAnsi="Yu Gothic" w:cs="Calibri"/>
+        </w:rPr>
+      </w:pPr>
+      <w:r>
+        <w:rPr>
+          <w:rFonts w:ascii="Yu Gothic" w:eastAsia="Yu Gothic" w:hAnsi="Yu Gothic" w:cs="Calibri"/>
+        </w:rPr>
+        <w:t>With the</w:t>
+      </w:r>
+      <w:r>
+        <w:rPr>
+          <w:rFonts w:ascii="Yu Gothic" w:eastAsia="Yu Gothic" w:hAnsi="Yu Gothic" w:cs="Calibri"/>
+        </w:rPr>
+        <w:t xml:space="preserve"> </w:t>
+      </w:r>
+      <w:r>
+        <w:rPr>
+          <w:rFonts w:ascii="Yu Gothic" w:eastAsia="Yu Gothic" w:hAnsi="Yu Gothic" w:cs="Calibri"/>
+        </w:rPr>
+        <w:t>introduction of changes in voltage and resistance the equation for output voltage of the Wheatstone bridge is shown as:</w:t>
+      </w:r>
+    </w:p>
+    <w:p>
+      <w:pPr>
+        <w:spacing w:after="0" w:line="240" w:lineRule="auto"/>
+        <w:jc w:val="right"/>
+        <w:rPr>
+          <w:rFonts w:ascii="Yu Gothic" w:eastAsia="Yu Gothic" w:hAnsi="Yu Gothic" w:cs="Calibri"/>
+        </w:rPr>
+      </w:pPr>
+      <m:oMath>
+        <m:sSub>
+          <m:sSubPr>
+            <m:ctrlPr>
+              <w:rPr>
+                <w:rFonts w:ascii="Cambria Math" w:eastAsia="Yu Gothic" w:hAnsi="Cambria Math" w:cs="Calibri"/>
+                <w:i/>
+                <w:sz w:val="28"/>
+              </w:rPr>
+            </m:ctrlPr>
+          </m:sSubPr>
+          <m:e>
+            <m:r>
+              <w:rPr>
+                <w:rFonts w:ascii="Cambria Math" w:eastAsia="Yu Gothic" w:hAnsi="Cambria Math" w:cs="Calibri"/>
+                <w:sz w:val="28"/>
+              </w:rPr>
+              <m:t>E</m:t>
+            </m:r>
+          </m:e>
+          <m:sub>
+            <m:r>
+              <w:rPr>
+                <w:rFonts w:ascii="Cambria Math" w:eastAsia="Yu Gothic" w:hAnsi="Cambria Math" w:cs="Calibri"/>
+                <w:sz w:val="28"/>
+              </w:rPr>
+              <m:t>o</m:t>
+            </m:r>
+          </m:sub>
+        </m:sSub>
+        <m:r>
+          <w:rPr>
+            <w:rFonts w:ascii="Cambria Math" w:eastAsia="Yu Gothic" w:hAnsi="Cambria Math" w:cs="Calibri"/>
+            <w:sz w:val="28"/>
+          </w:rPr>
+          <m:t>+∆</m:t>
+        </m:r>
+        <m:sSub>
+          <m:sSubPr>
+            <m:ctrlPr>
+              <w:rPr>
+                <w:rFonts w:ascii="Cambria Math" w:eastAsia="Yu Gothic" w:hAnsi="Cambria Math" w:cs="Calibri"/>
+                <w:i/>
+                <w:sz w:val="28"/>
+              </w:rPr>
+            </m:ctrlPr>
+          </m:sSubPr>
+          <m:e>
+            <m:r>
+              <w:rPr>
+                <w:rFonts w:ascii="Cambria Math" w:eastAsia="Yu Gothic" w:hAnsi="Cambria Math" w:cs="Calibri"/>
+                <w:sz w:val="28"/>
+              </w:rPr>
+              <m:t>E</m:t>
+            </m:r>
+          </m:e>
+          <m:sub>
+            <m:r>
+              <w:rPr>
+                <w:rFonts w:ascii="Cambria Math" w:eastAsia="Yu Gothic" w:hAnsi="Cambria Math" w:cs="Calibri"/>
+                <w:sz w:val="28"/>
+              </w:rPr>
+              <m:t>o</m:t>
+            </m:r>
+          </m:sub>
+        </m:sSub>
+        <m:r>
+          <w:rPr>
+            <w:rFonts w:ascii="Cambria Math" w:eastAsia="Yu Gothic" w:hAnsi="Cambria Math" w:cs="Calibri"/>
+            <w:sz w:val="28"/>
+          </w:rPr>
+          <m:t>=</m:t>
+        </m:r>
+        <m:sSub>
+          <m:sSubPr>
+            <m:ctrlPr>
+              <w:rPr>
+                <w:rFonts w:ascii="Cambria Math" w:eastAsia="Yu Gothic" w:hAnsi="Cambria Math" w:cs="Calibri"/>
+                <w:i/>
+                <w:sz w:val="28"/>
+              </w:rPr>
+            </m:ctrlPr>
+          </m:sSubPr>
+          <m:e>
+            <m:r>
+              <w:rPr>
+                <w:rFonts w:ascii="Cambria Math" w:eastAsia="Yu Gothic" w:hAnsi="Cambria Math" w:cs="Calibri"/>
+                <w:sz w:val="28"/>
+              </w:rPr>
+              <m:t>E</m:t>
+            </m:r>
+          </m:e>
+          <m:sub>
+            <m:r>
+              <w:rPr>
+                <w:rFonts w:ascii="Cambria Math" w:eastAsia="Yu Gothic" w:hAnsi="Cambria Math" w:cs="Calibri"/>
+                <w:sz w:val="28"/>
+              </w:rPr>
+              <m:t>i</m:t>
+            </m:r>
+          </m:sub>
+        </m:sSub>
+        <m:d>
+          <m:dPr>
+            <m:ctrlPr>
+              <w:rPr>
+                <w:rFonts w:ascii="Cambria Math" w:eastAsia="Yu Gothic" w:hAnsi="Cambria Math" w:cs="Calibri"/>
+                <w:i/>
+                <w:sz w:val="28"/>
+              </w:rPr>
+            </m:ctrlPr>
+          </m:dPr>
+          <m:e>
+            <m:f>
+              <m:fPr>
+                <m:ctrlPr>
+                  <w:rPr>
+                    <w:rFonts w:ascii="Cambria Math" w:eastAsia="Yu Gothic" w:hAnsi="Cambria Math" w:cs="Calibri"/>
+                    <w:i/>
+                    <w:sz w:val="28"/>
+                  </w:rPr>
+                </m:ctrlPr>
+              </m:fPr>
+              <m:num>
+                <m:r>
+                  <w:rPr>
+                    <w:rFonts w:ascii="Cambria Math" w:eastAsia="Yu Gothic" w:hAnsi="Cambria Math" w:cs="Calibri"/>
+                    <w:sz w:val="28"/>
+                  </w:rPr>
+                  <m:t>R+∆R</m:t>
+                </m:r>
+              </m:num>
+              <m:den>
+                <m:r>
+                  <w:rPr>
+                    <w:rFonts w:ascii="Cambria Math" w:eastAsia="Yu Gothic" w:hAnsi="Cambria Math" w:cs="Calibri"/>
+                    <w:sz w:val="28"/>
+                  </w:rPr>
+                  <m:t>2R+∆R</m:t>
+                </m:r>
+              </m:den>
+            </m:f>
+            <m:r>
+              <w:rPr>
+                <w:rFonts w:ascii="Cambria Math" w:eastAsia="Yu Gothic" w:hAnsi="Cambria Math" w:cs="Calibri"/>
+                <w:sz w:val="28"/>
+              </w:rPr>
+              <m:t>-</m:t>
+            </m:r>
+            <m:f>
+              <m:fPr>
+                <m:ctrlPr>
+                  <w:rPr>
+                    <w:rFonts w:ascii="Cambria Math" w:eastAsia="Yu Gothic" w:hAnsi="Cambria Math" w:cs="Calibri"/>
+                    <w:i/>
+                    <w:sz w:val="28"/>
+                  </w:rPr>
+                </m:ctrlPr>
+              </m:fPr>
+              <m:num>
+                <m:r>
+                  <w:rPr>
+                    <w:rFonts w:ascii="Cambria Math" w:eastAsia="Yu Gothic" w:hAnsi="Cambria Math" w:cs="Calibri"/>
+                    <w:sz w:val="28"/>
+                  </w:rPr>
+                  <m:t>1</m:t>
+                </m:r>
+              </m:num>
+              <m:den>
+                <m:r>
+                  <w:rPr>
+                    <w:rFonts w:ascii="Cambria Math" w:eastAsia="Yu Gothic" w:hAnsi="Cambria Math" w:cs="Calibri"/>
+                    <w:sz w:val="28"/>
+                  </w:rPr>
+                  <m:t>2</m:t>
+                </m:r>
+              </m:den>
+            </m:f>
+          </m:e>
+        </m:d>
+        <m:r>
+          <w:rPr>
+            <w:rFonts w:ascii="Cambria Math" w:eastAsia="Yu Gothic" w:hAnsi="Cambria Math" w:cs="Calibri"/>
+            <w:sz w:val="28"/>
+          </w:rPr>
+          <m:t>=</m:t>
+        </m:r>
+        <m:sSub>
+          <m:sSubPr>
+            <m:ctrlPr>
+              <w:rPr>
+                <w:rFonts w:ascii="Cambria Math" w:eastAsia="Yu Gothic" w:hAnsi="Cambria Math" w:cs="Calibri"/>
+                <w:i/>
+                <w:sz w:val="28"/>
+              </w:rPr>
+            </m:ctrlPr>
+          </m:sSubPr>
+          <m:e>
+            <m:r>
+              <w:rPr>
+                <w:rFonts w:ascii="Cambria Math" w:eastAsia="Yu Gothic" w:hAnsi="Cambria Math" w:cs="Calibri"/>
+                <w:sz w:val="28"/>
+              </w:rPr>
+              <m:t>E</m:t>
+            </m:r>
+          </m:e>
+          <m:sub>
+            <m:r>
+              <w:rPr>
+                <w:rFonts w:ascii="Cambria Math" w:eastAsia="Yu Gothic" w:hAnsi="Cambria Math" w:cs="Calibri"/>
+                <w:sz w:val="28"/>
+              </w:rPr>
+              <m:t>i</m:t>
+            </m:r>
+          </m:sub>
+        </m:sSub>
+        <m:d>
+          <m:dPr>
+            <m:ctrlPr>
+              <w:rPr>
+                <w:rFonts w:ascii="Cambria Math" w:eastAsia="Yu Gothic" w:hAnsi="Cambria Math" w:cs="Calibri"/>
+                <w:i/>
+                <w:sz w:val="28"/>
+              </w:rPr>
+            </m:ctrlPr>
+          </m:dPr>
+          <m:e>
+            <m:f>
+              <m:fPr>
+                <m:ctrlPr>
+                  <w:rPr>
+                    <w:rFonts w:ascii="Cambria Math" w:eastAsia="Yu Gothic" w:hAnsi="Cambria Math" w:cs="Calibri"/>
+                    <w:i/>
+                    <w:sz w:val="28"/>
+                  </w:rPr>
+                </m:ctrlPr>
+              </m:fPr>
+              <m:num>
+                <m:r>
+                  <w:rPr>
+                    <w:rFonts w:ascii="Cambria Math" w:eastAsia="Yu Gothic" w:hAnsi="Cambria Math" w:cs="Calibri"/>
+                    <w:sz w:val="28"/>
+                  </w:rPr>
+                  <m:t>2</m:t>
+                </m:r>
+                <m:d>
+                  <m:dPr>
+                    <m:ctrlPr>
+                      <w:rPr>
+                        <w:rFonts w:ascii="Cambria Math" w:eastAsia="Yu Gothic" w:hAnsi="Cambria Math" w:cs="Calibri"/>
+                        <w:i/>
+                        <w:sz w:val="28"/>
+                      </w:rPr>
+                    </m:ctrlPr>
+                  </m:dPr>
+                  <m:e>
+                    <m:r>
+                      <w:rPr>
+                        <w:rFonts w:ascii="Cambria Math" w:eastAsia="Yu Gothic" w:hAnsi="Cambria Math" w:cs="Calibri"/>
+                        <w:sz w:val="28"/>
+                      </w:rPr>
+                      <m:t>R+∆R</m:t>
+                    </m:r>
+                  </m:e>
+                </m:d>
+                <m:r>
+                  <w:rPr>
+                    <w:rFonts w:ascii="Cambria Math" w:eastAsia="Yu Gothic" w:hAnsi="Cambria Math" w:cs="Calibri"/>
+                    <w:sz w:val="28"/>
+                  </w:rPr>
+                  <m:t>-</m:t>
+                </m:r>
+                <m:d>
+                  <m:dPr>
+                    <m:ctrlPr>
+                      <w:rPr>
+                        <w:rFonts w:ascii="Cambria Math" w:eastAsia="Yu Gothic" w:hAnsi="Cambria Math" w:cs="Calibri"/>
+                        <w:i/>
+                        <w:sz w:val="28"/>
+                      </w:rPr>
+                    </m:ctrlPr>
+                  </m:dPr>
+                  <m:e>
+                    <m:r>
+                      <w:rPr>
+                        <w:rFonts w:ascii="Cambria Math" w:eastAsia="Yu Gothic" w:hAnsi="Cambria Math" w:cs="Calibri"/>
+                        <w:sz w:val="28"/>
+                      </w:rPr>
+                      <m:t>2</m:t>
+                    </m:r>
+                    <m:r>
+                      <w:rPr>
+                        <w:rFonts w:ascii="Cambria Math" w:eastAsia="Yu Gothic" w:hAnsi="Cambria Math" w:cs="Calibri"/>
+                        <w:sz w:val="28"/>
+                      </w:rPr>
+                      <m:t>R+∆R</m:t>
+                    </m:r>
+                  </m:e>
+                </m:d>
+              </m:num>
+              <m:den>
+                <m:r>
+                  <w:rPr>
+                    <w:rFonts w:ascii="Cambria Math" w:eastAsia="Yu Gothic" w:hAnsi="Cambria Math" w:cs="Calibri"/>
+                    <w:sz w:val="28"/>
+                  </w:rPr>
+                  <m:t>2(</m:t>
+                </m:r>
+                <m:r>
+                  <w:rPr>
+                    <w:rFonts w:ascii="Cambria Math" w:eastAsia="Yu Gothic" w:hAnsi="Cambria Math" w:cs="Calibri"/>
+                    <w:sz w:val="28"/>
+                  </w:rPr>
+                  <m:t>2R+∆R</m:t>
+                </m:r>
+                <m:r>
+                  <w:rPr>
+                    <w:rFonts w:ascii="Cambria Math" w:eastAsia="Yu Gothic" w:hAnsi="Cambria Math" w:cs="Calibri"/>
+                    <w:sz w:val="28"/>
+                  </w:rPr>
+                  <m:t>)</m:t>
+                </m:r>
+              </m:den>
+            </m:f>
+          </m:e>
+        </m:d>
+        <m:r>
+          <w:rPr>
+            <w:rFonts w:ascii="Cambria Math" w:eastAsia="Yu Gothic" w:hAnsi="Cambria Math" w:cs="Calibri"/>
+            <w:sz w:val="28"/>
+          </w:rPr>
+          <m:t>=</m:t>
+        </m:r>
+        <m:sSub>
+          <m:sSubPr>
+            <m:ctrlPr>
+              <w:rPr>
+                <w:rFonts w:ascii="Cambria Math" w:eastAsia="Yu Gothic" w:hAnsi="Cambria Math" w:cs="Calibri"/>
+                <w:i/>
+                <w:sz w:val="28"/>
+              </w:rPr>
+            </m:ctrlPr>
+          </m:sSubPr>
+          <m:e>
+            <m:r>
+              <w:rPr>
+                <w:rFonts w:ascii="Cambria Math" w:eastAsia="Yu Gothic" w:hAnsi="Cambria Math" w:cs="Calibri"/>
+                <w:sz w:val="28"/>
+              </w:rPr>
+              <m:t>E</m:t>
+            </m:r>
+          </m:e>
+          <m:sub>
+            <m:r>
+              <w:rPr>
+                <w:rFonts w:ascii="Cambria Math" w:eastAsia="Yu Gothic" w:hAnsi="Cambria Math" w:cs="Calibri"/>
+                <w:sz w:val="28"/>
+              </w:rPr>
+              <m:t>i</m:t>
+            </m:r>
+          </m:sub>
+        </m:sSub>
+        <m:r>
+          <w:rPr>
+            <w:rFonts w:ascii="Cambria Math" w:eastAsia="Yu Gothic" w:hAnsi="Cambria Math" w:cs="Calibri"/>
+            <w:sz w:val="28"/>
+          </w:rPr>
+          <m:t>(</m:t>
+        </m:r>
+        <m:f>
+          <m:fPr>
+            <m:ctrlPr>
+              <w:rPr>
+                <w:rFonts w:ascii="Cambria Math" w:eastAsia="Yu Gothic" w:hAnsi="Cambria Math" w:cs="Calibri"/>
+                <w:i/>
+                <w:sz w:val="28"/>
+              </w:rPr>
+            </m:ctrlPr>
+          </m:fPr>
+          <m:num>
+            <m:r>
+              <w:rPr>
+                <w:rFonts w:ascii="Cambria Math" w:eastAsia="Yu Gothic" w:hAnsi="Cambria Math" w:cs="Calibri"/>
+                <w:sz w:val="28"/>
+              </w:rPr>
+              <m:t>∆R</m:t>
+            </m:r>
+          </m:num>
+          <m:den>
+            <m:r>
+              <w:rPr>
+                <w:rFonts w:ascii="Cambria Math" w:eastAsia="Yu Gothic" w:hAnsi="Cambria Math" w:cs="Calibri"/>
+                <w:sz w:val="28"/>
+              </w:rPr>
+              <m:t>(4R+2∆R)</m:t>
+            </m:r>
+          </m:den>
+        </m:f>
+        <m:r>
+          <w:rPr>
+            <w:rFonts w:ascii="Cambria Math" w:eastAsia="Yu Gothic" w:hAnsi="Cambria Math" w:cs="Calibri"/>
+            <w:sz w:val="28"/>
+          </w:rPr>
+          <m:t>)</m:t>
+        </m:r>
+      </m:oMath>
+      <w:r>
+        <w:rPr>
+          <w:rFonts w:ascii="Yu Gothic" w:eastAsia="Yu Gothic" w:hAnsi="Yu Gothic" w:cs="Calibri"/>
+          <w:sz w:val="28"/>
+        </w:rPr>
+        <w:t xml:space="preserve">     </w:t>
+      </w:r>
+      <w:r>
+        <w:rPr>
+          <w:rFonts w:ascii="Yu Gothic" w:eastAsia="Yu Gothic" w:hAnsi="Yu Gothic" w:cs="Calibri"/>
+          <w:sz w:val="28"/>
+        </w:rPr>
+        <w:t xml:space="preserve">  </w:t>
+      </w:r>
+      <w:r>
+        <w:rPr>
+          <w:rFonts w:ascii="Yu Gothic" w:eastAsia="Yu Gothic" w:hAnsi="Yu Gothic" w:cs="Calibri"/>
+        </w:rPr>
+        <w:t>(4)</w:t>
+      </w:r>
+    </w:p>
+    <w:p>
+      <w:pPr>
+        <w:spacing w:after="0" w:line="240" w:lineRule="auto"/>
+        <w:rPr>
+          <w:rFonts w:ascii="Yu Gothic" w:eastAsia="Yu Gothic" w:hAnsi="Yu Gothic" w:cs="Calibri"/>
+        </w:rPr>
+      </w:pPr>
+    </w:p>
+    <w:p>
+      <w:pPr>
+        <w:spacing w:after="0" w:line="240" w:lineRule="auto"/>
+        <w:rPr>
+          <w:rFonts w:ascii="Yu Gothic" w:eastAsia="Yu Gothic" w:hAnsi="Yu Gothic" w:cs="Calibri"/>
+        </w:rPr>
+      </w:pPr>
+      <w:r>
+        <w:rPr>
+          <w:rFonts w:ascii="Yu Gothic" w:eastAsia="Yu Gothic" w:hAnsi="Yu Gothic" w:cs="Calibri"/>
+        </w:rPr>
+        <w:t>The in</w:t>
+      </w:r>
+      <w:r>
+        <w:rPr>
+          <w:rFonts w:ascii="Yu Gothic" w:eastAsia="Yu Gothic" w:hAnsi="Yu Gothic" w:cs="Calibri"/>
+        </w:rPr>
+        <w:t>put voltage is approximated as:</w:t>
+      </w:r>
+    </w:p>
+    <w:p>
+      <w:pPr>
+        <w:spacing w:after="0" w:line="240" w:lineRule="auto"/>
+        <w:jc w:val="right"/>
+        <w:rPr>
+          <w:rFonts w:ascii="Yu Gothic" w:eastAsia="Yu Gothic" w:hAnsi="Yu Gothic" w:cs="Calibri"/>
+        </w:rPr>
+      </w:pPr>
+      <m:oMath>
+        <m:sSub>
+          <m:sSubPr>
+            <m:ctrlPr>
+              <w:rPr>
+                <w:rFonts w:ascii="Cambria Math" w:eastAsia="Yu Gothic" w:hAnsi="Cambria Math" w:cs="Calibri"/>
+                <w:i/>
+                <w:sz w:val="32"/>
+              </w:rPr>
+            </m:ctrlPr>
+          </m:sSubPr>
+          <m:e>
+            <m:r>
+              <w:rPr>
+                <w:rFonts w:ascii="Cambria Math" w:eastAsia="Yu Gothic" w:hAnsi="Cambria Math" w:cs="Calibri"/>
+                <w:sz w:val="32"/>
+              </w:rPr>
+              <m:t>E</m:t>
+            </m:r>
+          </m:e>
+          <m:sub>
+            <m:r>
+              <w:rPr>
+                <w:rFonts w:ascii="Cambria Math" w:eastAsia="Yu Gothic" w:hAnsi="Cambria Math" w:cs="Calibri"/>
+                <w:sz w:val="32"/>
+              </w:rPr>
+              <m:t>i</m:t>
+            </m:r>
+          </m:sub>
+        </m:sSub>
+        <m:r>
+          <w:rPr>
+            <w:rFonts w:ascii="Cambria Math" w:eastAsia="Yu Gothic" w:hAnsi="Cambria Math" w:cs="Calibri"/>
+            <w:sz w:val="32"/>
+          </w:rPr>
+          <m:t>=(</m:t>
+        </m:r>
+        <m:f>
+          <m:fPr>
+            <m:ctrlPr>
+              <w:rPr>
+                <w:rFonts w:ascii="Cambria Math" w:eastAsia="Yu Gothic" w:hAnsi="Cambria Math" w:cs="Calibri"/>
+                <w:i/>
+                <w:sz w:val="32"/>
+              </w:rPr>
+            </m:ctrlPr>
+          </m:fPr>
+          <m:num>
+            <m:r>
+              <w:rPr>
+                <w:rFonts w:ascii="Cambria Math" w:eastAsia="Yu Gothic" w:hAnsi="Cambria Math" w:cs="Calibri"/>
+                <w:sz w:val="32"/>
+              </w:rPr>
+              <m:t>∆R</m:t>
+            </m:r>
+          </m:num>
+          <m:den>
+            <m:r>
+              <w:rPr>
+                <w:rFonts w:ascii="Cambria Math" w:eastAsia="Yu Gothic" w:hAnsi="Cambria Math" w:cs="Calibri"/>
+                <w:sz w:val="32"/>
+              </w:rPr>
+              <m:t>4R</m:t>
+            </m:r>
+          </m:den>
+        </m:f>
+        <m:r>
+          <w:rPr>
+            <w:rFonts w:ascii="Cambria Math" w:eastAsia="Yu Gothic" w:hAnsi="Cambria Math" w:cs="Calibri"/>
+            <w:sz w:val="32"/>
+          </w:rPr>
+          <m:t>)</m:t>
+        </m:r>
+      </m:oMath>
+      <w:r>
+        <w:rPr>
+          <w:rFonts w:ascii="Yu Gothic" w:eastAsia="Yu Gothic" w:hAnsi="Yu Gothic" w:cs="Calibri"/>
+          <w:sz w:val="32"/>
+        </w:rPr>
+        <w:t xml:space="preserve">  </w:t>
+      </w:r>
+      <w:r>
+        <w:rPr>
+          <w:rFonts w:ascii="Yu Gothic" w:eastAsia="Yu Gothic" w:hAnsi="Yu Gothic" w:cs="Calibri"/>
+        </w:rPr>
+        <w:t xml:space="preserve">                                               </w:t>
+      </w:r>
+      <w:r>
+        <w:rPr>
+          <w:rFonts w:ascii="Yu Gothic" w:eastAsia="Yu Gothic" w:hAnsi="Yu Gothic" w:cs="Calibri"/>
+        </w:rPr>
+        <w:t xml:space="preserve">              (5)</w:t>
+      </w:r>
+    </w:p>
+    <w:p>
+      <w:pPr>
+        <w:spacing w:after="0" w:line="240" w:lineRule="auto"/>
+        <w:jc w:val="right"/>
+        <w:rPr>
+          <w:rFonts w:ascii="Yu Gothic" w:eastAsia="Yu Gothic" w:hAnsi="Yu Gothic" w:cs="Calibri"/>
+        </w:rPr>
+      </w:pPr>
+    </w:p>
+    <w:p>
+      <w:pPr>
+        <w:spacing w:after="0" w:line="240" w:lineRule="auto"/>
+        <w:rPr>
+          <w:rFonts w:ascii="Yu Gothic" w:eastAsia="Yu Gothic" w:hAnsi="Yu Gothic" w:cs="Calibri"/>
+        </w:rPr>
+      </w:pPr>
+      <w:r>
+        <w:rPr>
+          <w:rFonts w:ascii="Yu Gothic" w:eastAsia="Yu Gothic" w:hAnsi="Yu Gothic" w:cs="Calibri"/>
+        </w:rPr>
+        <w:t xml:space="preserve">If the output voltage </w:t>
+      </w:r>
+      <w:r>
+        <w:rPr>
+          <w:rFonts w:ascii="Yu Gothic" w:eastAsia="Yu Gothic" w:hAnsi="Yu Gothic" w:cs="Calibri"/>
+        </w:rPr>
+        <w:t>is assumed to be zero at the point where there is no change in resistance.</w:t>
+      </w:r>
+      <w:r>
+        <w:rPr>
+          <w:rFonts w:ascii="Yu Gothic" w:eastAsia="Yu Gothic" w:hAnsi="Yu Gothic" w:cs="Calibri"/>
+        </w:rPr>
+        <w:t xml:space="preserve"> Strain is represented by </w:t>
+      </w:r>
+      <m:oMath>
+        <m:r>
+          <w:rPr>
+            <w:rFonts w:ascii="Cambria Math" w:eastAsia="Yu Gothic" w:hAnsi="Cambria Math" w:cs="Calibri"/>
+          </w:rPr>
+          <m:t>ε</m:t>
+        </m:r>
+      </m:oMath>
+      <w:r>
+        <w:rPr>
+          <w:rFonts w:ascii="Yu Gothic" w:eastAsia="Yu Gothic" w:hAnsi="Yu Gothic" w:cs="Calibri"/>
+        </w:rPr>
+        <w:t xml:space="preserve">, and </w:t>
+      </w:r>
+      <w:proofErr w:type="gramStart"/>
+      <w:r>
+        <w:rPr>
+          <w:rFonts w:ascii="Yu Gothic" w:eastAsia="Yu Gothic" w:hAnsi="Yu Gothic" w:cs="Calibri"/>
+        </w:rPr>
+        <w:t>g</w:t>
+      </w:r>
+      <w:r>
+        <w:rPr>
+          <w:rFonts w:ascii="Yu Gothic" w:eastAsia="Yu Gothic" w:hAnsi="Yu Gothic" w:cs="Calibri"/>
+        </w:rPr>
+        <w:t>a</w:t>
+      </w:r>
+      <w:r>
+        <w:rPr>
+          <w:rFonts w:ascii="Yu Gothic" w:eastAsia="Yu Gothic" w:hAnsi="Yu Gothic" w:cs="Calibri"/>
+        </w:rPr>
+        <w:t>u</w:t>
+      </w:r>
+      <w:r>
+        <w:rPr>
+          <w:rFonts w:ascii="Yu Gothic" w:eastAsia="Yu Gothic" w:hAnsi="Yu Gothic" w:cs="Calibri"/>
+        </w:rPr>
+        <w:t xml:space="preserve">ge </w:t>
+      </w:r>
+      <w:r>
+        <w:rPr>
+          <w:rFonts w:ascii="Yu Gothic" w:eastAsia="Yu Gothic" w:hAnsi="Yu Gothic" w:cs="Calibri"/>
+        </w:rPr>
+        <w:t>factor is represented by GF</w:t>
+      </w:r>
+      <w:proofErr w:type="gramEnd"/>
+      <w:r>
+        <w:rPr>
+          <w:rFonts w:ascii="Yu Gothic" w:eastAsia="Yu Gothic" w:hAnsi="Yu Gothic" w:cs="Calibri"/>
+        </w:rPr>
+        <w:t xml:space="preserve">. </w:t>
+      </w:r>
+    </w:p>
+    <w:p>
+      <w:pPr>
+        <w:spacing w:after="0" w:line="240" w:lineRule="auto"/>
+        <w:jc w:val="right"/>
+        <w:rPr>
+          <w:rFonts w:ascii="Yu Gothic" w:eastAsia="Yu Gothic" w:hAnsi="Yu Gothic" w:cs="Calibri"/>
+        </w:rPr>
+      </w:pPr>
+      <m:oMath>
+        <m:f>
+          <m:fPr>
+            <m:ctrlPr>
+              <w:rPr>
+                <w:rFonts w:ascii="Cambria Math" w:eastAsia="Yu Gothic" w:hAnsi="Cambria Math" w:cs="Calibri"/>
+                <w:i/>
+                <w:sz w:val="32"/>
+              </w:rPr>
+            </m:ctrlPr>
+          </m:fPr>
+          <m:num>
+            <m:r>
+              <w:rPr>
+                <w:rFonts w:ascii="Cambria Math" w:eastAsia="Yu Gothic" w:hAnsi="Cambria Math" w:cs="Calibri"/>
+                <w:sz w:val="32"/>
+              </w:rPr>
+              <m:t>∆</m:t>
+            </m:r>
+            <m:sSub>
+              <m:sSubPr>
+                <m:ctrlPr>
+                  <w:rPr>
+                    <w:rFonts w:ascii="Cambria Math" w:eastAsia="Yu Gothic" w:hAnsi="Cambria Math" w:cs="Calibri"/>
+                    <w:i/>
+                    <w:sz w:val="32"/>
+                  </w:rPr>
+                </m:ctrlPr>
+              </m:sSubPr>
+              <m:e>
+                <m:r>
+                  <w:rPr>
+                    <w:rFonts w:ascii="Cambria Math" w:eastAsia="Yu Gothic" w:hAnsi="Cambria Math" w:cs="Calibri"/>
+                    <w:sz w:val="32"/>
+                  </w:rPr>
+                  <m:t>E</m:t>
+                </m:r>
+              </m:e>
+              <m:sub>
+                <m:r>
+                  <w:rPr>
+                    <w:rFonts w:ascii="Cambria Math" w:eastAsia="Yu Gothic" w:hAnsi="Cambria Math" w:cs="Calibri"/>
+                    <w:sz w:val="32"/>
+                  </w:rPr>
+                  <m:t>o</m:t>
+                </m:r>
+              </m:sub>
+            </m:sSub>
+          </m:num>
+          <m:den>
+            <m:sSub>
+              <m:sSubPr>
+                <m:ctrlPr>
+                  <w:rPr>
+                    <w:rFonts w:ascii="Cambria Math" w:eastAsia="Yu Gothic" w:hAnsi="Cambria Math" w:cs="Calibri"/>
+                    <w:i/>
+                    <w:sz w:val="32"/>
+                  </w:rPr>
+                </m:ctrlPr>
+              </m:sSubPr>
+              <m:e>
+                <m:r>
+                  <w:rPr>
+                    <w:rFonts w:ascii="Cambria Math" w:eastAsia="Yu Gothic" w:hAnsi="Cambria Math" w:cs="Calibri"/>
+                    <w:sz w:val="32"/>
+                  </w:rPr>
+                  <m:t>E</m:t>
+                </m:r>
+              </m:e>
+              <m:sub>
+                <m:r>
+                  <w:rPr>
+                    <w:rFonts w:ascii="Cambria Math" w:eastAsia="Yu Gothic" w:hAnsi="Cambria Math" w:cs="Calibri"/>
+                    <w:sz w:val="32"/>
+                  </w:rPr>
+                  <m:t>i</m:t>
+                </m:r>
+              </m:sub>
+            </m:sSub>
+          </m:den>
+        </m:f>
+        <m:r>
+          <w:rPr>
+            <w:rFonts w:ascii="Cambria Math" w:eastAsia="Yu Gothic" w:hAnsi="Cambria Math" w:cs="Calibri"/>
+            <w:sz w:val="32"/>
+          </w:rPr>
+          <m:t>≈</m:t>
+        </m:r>
+        <m:d>
+          <m:dPr>
+            <m:ctrlPr>
+              <w:rPr>
+                <w:rFonts w:ascii="Cambria Math" w:eastAsia="Yu Gothic" w:hAnsi="Cambria Math" w:cs="Calibri"/>
+                <w:i/>
+                <w:sz w:val="32"/>
+              </w:rPr>
+            </m:ctrlPr>
+          </m:dPr>
+          <m:e>
+            <m:f>
+              <m:fPr>
+                <m:ctrlPr>
+                  <w:rPr>
+                    <w:rFonts w:ascii="Cambria Math" w:eastAsia="Yu Gothic" w:hAnsi="Cambria Math" w:cs="Calibri"/>
+                    <w:i/>
+                    <w:sz w:val="32"/>
+                  </w:rPr>
+                </m:ctrlPr>
+              </m:fPr>
+              <m:num>
+                <m:r>
+                  <w:rPr>
+                    <w:rFonts w:ascii="Cambria Math" w:eastAsia="Yu Gothic" w:hAnsi="Cambria Math" w:cs="Calibri"/>
+                    <w:sz w:val="32"/>
+                  </w:rPr>
+                  <m:t>∆R</m:t>
+                </m:r>
+              </m:num>
+              <m:den>
+                <m:r>
+                  <w:rPr>
+                    <w:rFonts w:ascii="Cambria Math" w:eastAsia="Yu Gothic" w:hAnsi="Cambria Math" w:cs="Calibri"/>
+                    <w:sz w:val="32"/>
+                  </w:rPr>
+                  <m:t>4R</m:t>
+                </m:r>
+              </m:den>
+            </m:f>
+          </m:e>
+        </m:d>
+        <m:r>
+          <w:rPr>
+            <w:rFonts w:ascii="Cambria Math" w:eastAsia="Yu Gothic" w:hAnsi="Cambria Math" w:cs="Calibri"/>
+            <w:sz w:val="32"/>
+          </w:rPr>
+          <m:t>=</m:t>
+        </m:r>
+        <m:f>
+          <m:fPr>
+            <m:ctrlPr>
+              <w:rPr>
+                <w:rFonts w:ascii="Cambria Math" w:eastAsia="Yu Gothic" w:hAnsi="Cambria Math" w:cs="Calibri"/>
+                <w:i/>
+                <w:sz w:val="32"/>
+              </w:rPr>
+            </m:ctrlPr>
+          </m:fPr>
+          <m:num>
+            <m:r>
+              <w:rPr>
+                <w:rFonts w:ascii="Cambria Math" w:eastAsia="Yu Gothic" w:hAnsi="Cambria Math" w:cs="Calibri"/>
+                <w:sz w:val="32"/>
+              </w:rPr>
+              <m:t>GFε</m:t>
+            </m:r>
+          </m:num>
+          <m:den>
+            <m:r>
+              <w:rPr>
+                <w:rFonts w:ascii="Cambria Math" w:eastAsia="Yu Gothic" w:hAnsi="Cambria Math" w:cs="Calibri"/>
+                <w:sz w:val="32"/>
+              </w:rPr>
+              <m:t>4</m:t>
+            </m:r>
+          </m:den>
+        </m:f>
+      </m:oMath>
+      <w:r>
+        <w:rPr>
+          <w:rFonts w:ascii="Yu Gothic" w:eastAsia="Yu Gothic" w:hAnsi="Yu Gothic" w:cs="Calibri"/>
+          <w:sz w:val="28"/>
+        </w:rPr>
+        <w:t xml:space="preserve">                                          </w:t>
+      </w:r>
+      <w:r>
+        <w:rPr>
+          <w:rFonts w:ascii="Yu Gothic" w:eastAsia="Yu Gothic" w:hAnsi="Yu Gothic" w:cs="Calibri"/>
+        </w:rPr>
+        <w:t>(6)</w:t>
+      </w:r>
+    </w:p>
+    <w:p>
+      <w:pPr>
+        <w:spacing w:after="0" w:line="240" w:lineRule="auto"/>
+        <w:rPr>
+          <w:rFonts w:ascii="Yu Gothic" w:eastAsia="Yu Gothic" w:hAnsi="Yu Gothic" w:cs="Calibri"/>
+        </w:rPr>
+      </w:pPr>
+    </w:p>
+    <w:p>
+      <w:pPr>
+        <w:spacing w:after="0" w:line="240" w:lineRule="auto"/>
+        <w:rPr>
+          <w:rFonts w:ascii="Yu Gothic" w:eastAsia="Yu Gothic" w:hAnsi="Yu Gothic" w:cs="Calibri"/>
+        </w:rPr>
+      </w:pPr>
+      <w:r>
+        <w:rPr>
+          <w:rFonts w:ascii="Yu Gothic" w:eastAsia="Yu Gothic" w:hAnsi="Yu Gothic" w:cs="Calibri"/>
+        </w:rPr>
+        <w:t>Solving</w:t>
+      </w:r>
+      <w:r>
+        <w:rPr>
+          <w:rFonts w:ascii="Yu Gothic" w:eastAsia="Yu Gothic" w:hAnsi="Yu Gothic" w:cs="Calibri"/>
+        </w:rPr>
+        <w:t xml:space="preserve"> for the bridge sensitivity by rearranging equation 6:</w:t>
+      </w:r>
+    </w:p>
+    <w:p>
+      <w:pPr>
+        <w:spacing w:after="0" w:line="240" w:lineRule="auto"/>
+        <w:jc w:val="right"/>
+        <w:rPr>
+          <w:rFonts w:ascii="Yu Gothic" w:eastAsia="Yu Gothic" w:hAnsi="Yu Gothic" w:cs="Calibri"/>
+        </w:rPr>
+      </w:pPr>
+      <m:oMath>
+        <m:f>
+          <m:fPr>
+            <m:ctrlPr>
+              <w:rPr>
+                <w:rFonts w:ascii="Cambria Math" w:eastAsia="Yu Gothic" w:hAnsi="Cambria Math" w:cs="Calibri"/>
+                <w:i/>
+                <w:sz w:val="32"/>
+              </w:rPr>
+            </m:ctrlPr>
+          </m:fPr>
+          <m:num>
+            <m:r>
+              <w:rPr>
+                <w:rFonts w:ascii="Cambria Math" w:eastAsia="Yu Gothic" w:hAnsi="Cambria Math" w:cs="Calibri"/>
+                <w:sz w:val="32"/>
+              </w:rPr>
+              <m:t>∆</m:t>
+            </m:r>
+            <m:sSub>
+              <m:sSubPr>
+                <m:ctrlPr>
+                  <w:rPr>
+                    <w:rFonts w:ascii="Cambria Math" w:eastAsia="Yu Gothic" w:hAnsi="Cambria Math" w:cs="Calibri"/>
+                    <w:i/>
+                    <w:sz w:val="32"/>
+                  </w:rPr>
+                </m:ctrlPr>
+              </m:sSubPr>
+              <m:e>
+                <m:r>
+                  <w:rPr>
+                    <w:rFonts w:ascii="Cambria Math" w:eastAsia="Yu Gothic" w:hAnsi="Cambria Math" w:cs="Calibri"/>
+                    <w:sz w:val="32"/>
+                  </w:rPr>
+                  <m:t>E</m:t>
+                </m:r>
+              </m:e>
+              <m:sub>
+                <m:r>
+                  <w:rPr>
+                    <w:rFonts w:ascii="Cambria Math" w:eastAsia="Yu Gothic" w:hAnsi="Cambria Math" w:cs="Calibri"/>
+                    <w:sz w:val="32"/>
+                  </w:rPr>
+                  <m:t>o</m:t>
+                </m:r>
+              </m:sub>
+            </m:sSub>
+          </m:num>
+          <m:den>
+            <m:r>
+              <w:rPr>
+                <w:rFonts w:ascii="Cambria Math" w:eastAsia="Yu Gothic" w:hAnsi="Cambria Math" w:cs="Calibri"/>
+                <w:sz w:val="32"/>
+              </w:rPr>
+              <m:t>∆R</m:t>
+            </m:r>
+          </m:den>
+        </m:f>
+        <m:r>
+          <w:rPr>
+            <w:rFonts w:ascii="Cambria Math" w:eastAsia="Yu Gothic" w:hAnsi="Cambria Math" w:cs="Calibri"/>
+            <w:sz w:val="32"/>
+          </w:rPr>
+          <m:t>≈</m:t>
+        </m:r>
+        <m:f>
+          <m:fPr>
+            <m:ctrlPr>
+              <w:rPr>
+                <w:rFonts w:ascii="Cambria Math" w:eastAsia="Yu Gothic" w:hAnsi="Cambria Math" w:cs="Calibri"/>
+                <w:i/>
+                <w:sz w:val="32"/>
+              </w:rPr>
+            </m:ctrlPr>
+          </m:fPr>
+          <m:num>
+            <m:sSub>
+              <m:sSubPr>
+                <m:ctrlPr>
+                  <w:rPr>
+                    <w:rFonts w:ascii="Cambria Math" w:eastAsia="Yu Gothic" w:hAnsi="Cambria Math" w:cs="Calibri"/>
+                    <w:i/>
+                    <w:sz w:val="32"/>
+                  </w:rPr>
+                </m:ctrlPr>
+              </m:sSubPr>
+              <m:e>
+                <m:r>
+                  <w:rPr>
+                    <w:rFonts w:ascii="Cambria Math" w:eastAsia="Yu Gothic" w:hAnsi="Cambria Math" w:cs="Calibri"/>
+                    <w:sz w:val="32"/>
+                  </w:rPr>
+                  <m:t>E</m:t>
+                </m:r>
+              </m:e>
+              <m:sub>
+                <m:r>
+                  <w:rPr>
+                    <w:rFonts w:ascii="Cambria Math" w:eastAsia="Yu Gothic" w:hAnsi="Cambria Math" w:cs="Calibri"/>
+                    <w:sz w:val="32"/>
+                  </w:rPr>
+                  <m:t>i</m:t>
+                </m:r>
+              </m:sub>
+            </m:sSub>
+          </m:num>
+          <m:den>
+            <m:r>
+              <w:rPr>
+                <w:rFonts w:ascii="Cambria Math" w:eastAsia="Yu Gothic" w:hAnsi="Cambria Math" w:cs="Calibri"/>
+                <w:sz w:val="32"/>
+              </w:rPr>
+              <m:t>4R</m:t>
+            </m:r>
+          </m:den>
+        </m:f>
+        <m:r>
+          <w:rPr>
+            <w:rFonts w:ascii="Cambria Math" w:eastAsia="Yu Gothic" w:hAnsi="Cambria Math" w:cs="Calibri"/>
+            <w:sz w:val="32"/>
+          </w:rPr>
+          <m:t xml:space="preserve"> →</m:t>
+        </m:r>
+        <m:f>
+          <m:fPr>
+            <m:ctrlPr>
+              <w:rPr>
+                <w:rFonts w:ascii="Cambria Math" w:eastAsia="Yu Gothic" w:hAnsi="Cambria Math" w:cs="Calibri"/>
+                <w:i/>
+                <w:sz w:val="32"/>
+              </w:rPr>
+            </m:ctrlPr>
+          </m:fPr>
+          <m:num>
+            <m:r>
+              <w:rPr>
+                <w:rFonts w:ascii="Cambria Math" w:eastAsia="Yu Gothic" w:hAnsi="Cambria Math" w:cs="Calibri"/>
+                <w:sz w:val="32"/>
+              </w:rPr>
+              <m:t>5 V</m:t>
+            </m:r>
+          </m:num>
+          <m:den>
+            <m:r>
+              <w:rPr>
+                <w:rFonts w:ascii="Cambria Math" w:eastAsia="Yu Gothic" w:hAnsi="Cambria Math" w:cs="Calibri"/>
+                <w:sz w:val="32"/>
+              </w:rPr>
+              <m:t>4</m:t>
+            </m:r>
+            <m:d>
+              <m:dPr>
+                <m:ctrlPr>
+                  <w:rPr>
+                    <w:rFonts w:ascii="Cambria Math" w:eastAsia="Yu Gothic" w:hAnsi="Cambria Math" w:cs="Calibri"/>
+                    <w:i/>
+                    <w:sz w:val="32"/>
+                  </w:rPr>
+                </m:ctrlPr>
+              </m:dPr>
+              <m:e>
+                <m:r>
+                  <w:rPr>
+                    <w:rFonts w:ascii="Cambria Math" w:eastAsia="Yu Gothic" w:hAnsi="Cambria Math" w:cs="Calibri"/>
+                    <w:sz w:val="32"/>
+                  </w:rPr>
+                  <m:t>120 Ω</m:t>
+                </m:r>
+              </m:e>
+            </m:d>
+          </m:den>
+        </m:f>
+        <m:r>
+          <w:rPr>
+            <w:rFonts w:ascii="Cambria Math" w:eastAsia="Yu Gothic" w:hAnsi="Cambria Math" w:cs="Calibri"/>
+            <w:sz w:val="32"/>
+          </w:rPr>
+          <m:t>=</m:t>
+        </m:r>
+        <m:r>
+          <w:rPr>
+            <w:rFonts w:ascii="Cambria Math" w:eastAsia="Yu Gothic" w:hAnsi="Cambria Math" w:cs="Calibri"/>
+            <w:sz w:val="32"/>
+          </w:rPr>
+          <m:t>.0104</m:t>
+        </m:r>
+      </m:oMath>
+      <w:r>
+        <w:rPr>
+          <w:rFonts w:ascii="Yu Gothic" w:eastAsia="Yu Gothic" w:hAnsi="Yu Gothic" w:cs="Calibri"/>
+        </w:rPr>
+        <w:t xml:space="preserve"> </w:t>
+      </w:r>
+      <w:r>
+        <w:rPr>
+          <w:rFonts w:ascii="Yu Gothic" w:eastAsia="Yu Gothic" w:hAnsi="Yu Gothic" w:cs="Calibri"/>
+        </w:rPr>
+        <w:t xml:space="preserve">                                       </w:t>
+      </w:r>
+      <w:r>
+        <w:rPr>
+          <w:rFonts w:ascii="Yu Gothic" w:eastAsia="Yu Gothic" w:hAnsi="Yu Gothic" w:cs="Calibri"/>
+        </w:rPr>
+        <w:t>(7)</w:t>
+      </w:r>
+    </w:p>
+    <w:p>
+      <w:pPr>
+        <w:spacing w:after="0" w:line="240" w:lineRule="auto"/>
+        <w:rPr>
+          <w:rFonts w:ascii="Yu Gothic" w:eastAsia="Yu Gothic" w:hAnsi="Yu Gothic" w:cs="Calibri"/>
+        </w:rPr>
+      </w:pPr>
+    </w:p>
+    <w:p>
+      <w:pPr>
+        <w:spacing w:after="0" w:line="240" w:lineRule="auto"/>
+        <w:rPr>
+          <w:rFonts w:ascii="Yu Gothic" w:eastAsia="Yu Gothic" w:hAnsi="Yu Gothic" w:cs="Calibri"/>
+        </w:rPr>
+      </w:pPr>
+      <w:r>
+        <w:rPr>
+          <w:rFonts w:ascii="Yu Gothic" w:eastAsia="Yu Gothic" w:hAnsi="Yu Gothic" w:cs="Calibri"/>
+        </w:rPr>
+        <w:t>The experimental bridge sensitivity had an error less than 1% using the data of Jesse Feng. Using the original data, the error percentage was 11%.</w:t>
       </w:r>
       <w:bookmarkStart w:id="0" w:name="_GoBack"/>
       <w:bookmarkEnd w:id="0"/>
     </w:p>
     <w:sectPr>
+      <w:type w:val="continuous"/>
       <w:pgSz w:w="12240" w:h="15840"/>
       <w:pgMar w:top="1440" w:right="1440" w:bottom="1440" w:left="1440" w:header="720" w:footer="720" w:gutter="0"/>
       <w:cols w:space="720"/>
@@ -1037,7 +3066,66 @@
       <w:szCs w:val="18"/>
     </w:rPr>
   </w:style>
+  <w:style w:type="character" w:styleId="PlaceholderText">
+    <w:name w:val="Placeholder Text"/>
+    <w:basedOn w:val="DefaultParagraphFont"/>
+    <w:uiPriority w:val="99"/>
+    <w:semiHidden/>
+    <w:rsid w:val="00AF3EED"/>
+    <w:rPr>
+      <w:color w:val="808080"/>
+    </w:rPr>
+  </w:style>
 </w:styles>
+</file>
+
+<file path=word/ink/ink1.xml><?xml version="1.0" encoding="utf-8"?>
+<inkml:ink xmlns:inkml="http://www.w3.org/2003/InkML">
+  <inkml:definitions>
+    <inkml:context xml:id="ctx0">
+      <inkml:inkSource xml:id="inkSrc0">
+        <inkml:traceFormat>
+          <inkml:channel name="X" type="integer" min="-2.14748E9" max="2.14748E9" units="cm"/>
+          <inkml:channel name="Y" type="integer" min="-2.14748E9" max="2.14748E9" units="cm"/>
+        </inkml:traceFormat>
+        <inkml:channelProperties>
+          <inkml:channelProperty channel="X" name="resolution" value="1000" units="1/cm"/>
+          <inkml:channelProperty channel="Y" name="resolution" value="1000" units="1/cm"/>
+        </inkml:channelProperties>
+      </inkml:inkSource>
+      <inkml:timestamp xml:id="ts0" timeString="2017-03-05T19:25:46.862"/>
+    </inkml:context>
+    <inkml:brush xml:id="br0">
+      <inkml:brushProperty name="width" value="0.14111" units="cm"/>
+      <inkml:brushProperty name="height" value="0.14111" units="cm"/>
+      <inkml:brushProperty name="color" value="#FFFFFF"/>
+      <inkml:brushProperty name="ignorePressure" value="1"/>
+    </inkml:brush>
+    <inkml:context xml:id="ctx1">
+      <inkml:inkSource xml:id="inkSrc2">
+        <inkml:traceFormat>
+          <inkml:channel name="X" type="integer" min="-2.14748E9" max="2.14748E9" units="cm"/>
+          <inkml:channel name="Y" type="integer" min="-2.14748E9" max="2.14748E9" units="cm"/>
+          <inkml:channel name="F" type="integer" max="32767" units="dev"/>
+        </inkml:traceFormat>
+        <inkml:channelProperties>
+          <inkml:channelProperty channel="X" name="resolution" value="1000" units="1/cm"/>
+          <inkml:channelProperty channel="Y" name="resolution" value="1000" units="1/cm"/>
+          <inkml:channelProperty channel="F" name="resolution" value="0" units="1/dev"/>
+        </inkml:channelProperties>
+      </inkml:inkSource>
+      <inkml:timestamp xml:id="ts1" timeString="2017-03-05T19:26:25.267"/>
+    </inkml:context>
+    <inkml:brush xml:id="br1">
+      <inkml:brushProperty name="width" value="0.14111" units="cm"/>
+      <inkml:brushProperty name="height" value="0.14111" units="cm"/>
+      <inkml:brushProperty name="color" value="#FFFFFF"/>
+    </inkml:brush>
+  </inkml:definitions>
+  <inkml:trace contextRef="#ctx0" brushRef="#br0">4603 402,'-6'0,"-8"-2,-7-8,-7-8,-3-3,-4-5,-4 0,-2 1,1 2,1 4,4 7,2 4,0 4,4 2,0 2,-1 1,-1 0,-2 0,3 0,3-1,3 1,2-1,3 0,1 0,1 0,0 0,0 0,0 0,0 0,-1 0,1 0,0 0,-3 0,-5 0,0 0,0 0,2 0,3 0,0 0,1 0,-1 0,-2 0,-2 0,-3 0,0 0,2 0,1 0,3 0,1 0,2 0,1 0,-1 0,1 0,0 0,-3 0,-4 0,-4 0,-4 0,-1 0,-2 0,0 0,-1 0,0 0,0 0,4 0,0 0,4 0,0 0,1 0,4 0,-7 0,-11-6,-10-4,-4-2,-6 2,-7 3,-1 2,2 2,7 2,5 1,-1-3,3 0,6-4,7 0,7 2,4 1,0 2,3 0,-1 1,-1 1,-2 0,1 0,2 1,3-1,3 0,2 0,1 0,0 0,1 0,1 0,-2 0,1 0,0 0,6 0,10 0,12 0,10 0,7 0,5 0,2 0,3 0,-1 0,0 0,-4 0,-1 0,-3 0,-3 0,-4 0,-2 0,-2 0,0 0,-2 0,1 0,0 0,0 0,0 0,-5 0,-9 0,-10 0,-7 0,-7 0,-6 0,-4 0,-3 0,-2 0,3 0,4 0,0 0,3 0,2 0,3 0,-1 0,-1 0,2 0,4 0</inkml:trace>
+  <inkml:trace contextRef="#ctx0" brushRef="#br0" timeOffset="2175">4818 0</inkml:trace>
+  <inkml:trace contextRef="#ctx1" brushRef="#br1">2172 210 3328,'17'0'1792,"-17"-18"-1536,0 18 128,0 0-128,-17 0 0,17 0-256,-17 18 0,-18-1 0,-18-17 0,0 0 0,0 18 0,-16-18-128,-1 0 128,0 0 0,-1 0 0,1 17 0,0-17 128,1 0-128,16 0 0,0 18 0,18-18 0,18 0-128,-1 0 128,18 0-128,18 0 128,-1 0 0,0 0 128,19 0-256,16 0 128,-16 0 128,16 0 0,-17 0-128,17 17 128,-17-17-128,0 0 0,1 0 128,-19 0 0,-17 0-128,0 0 0,0 18 0,0-18 0,-17 0 0,-19 17 0,1-17 0,0 18 128,0-18-128,-17 17 0,0-17 0,-1 0 0,0 0 0,18 18 0,0-18 0,18 0 128,-1 0-256,1 0 128,17 0 0,17 0 0,1 0 0,-1 0 0,18 0 0,0-18 0,0 18 0,18 0 128,-18 0-128,0 0 0,0 0-128,-18-17 128,18 17 128,-17 0 0,-1 0-128,-17 0 0,0 0 128,0 0 0,-17 0-256,-1 0 0,1 0 128,-18 0 0,-17 0 0,-1 0 128,-17 0 0,17 0 0,-17 0-128,18 0 128,-1 17-128,-17-17 0,35 0 0,17 0 0,-17 0-128,18 0 128,17 0 0,0-17 0,17 17 0,1 0 0,-1-18 0,18 18 0,1-17 0,16 17 128,1-18-128,17 18 0,-18 0 0,1-17 128,-1 17-128,-16 0 128,-1 0-128,-1 0 0,-16 0-128,-18 0 128,0 0 128,0 0 0,-18 0-256,-16 0 128,16 0 0,-35 0 128,1 0 256,-1 0 0,1 0-384,-1 0 0,1 0-384,-18 17 0,34-17 256,1 0 128,0 0 0,0 0 0,18-17-128,-1 17 128,18 0 0,0 0 0,18 0 0,-1 0 128,18-18-256,0 18 128,0 0 0,36 0 0,-19-17 0,1 17 128,-1 0-128,-17-18 0,0 18 0,18 0 0,-36 0 384,19 0 0,-36 0-640,17 0 0,-34 0 512,17 0 128,-18 0-768,-17 0 0,0 0 384,-18 0 128,18 0-256,-17 0 0,-1 0 128,1 0 128,-1 0-128,18 18 0,0-36 0,17 18 0,-17 0-128,35 0 128,-17 0-128,34 0 128,-17 0-128,35 0 128,-17 0 0,17-17 128,0 17-128,18-18 0,-1 18 128,1-17 128,-1 17 0,0 0 0,1-18-256,-18 18 0,1 0 0,-19 0 128,1 0-128,-18 0 128,0 0-256,0 18 128,-18-18 0,1 0 0,-36 17 0,18-17 128,-18 0-128,1 18 0,-1-18 0,-17 17 0,18-17 0,-1 0 0,0 0 0,18 0 128,0 0-384,18 0 128,0 0-256,17 0 0,0 0 768,17-17 128,0-1-1024,18 1 128,0 17 384,18-18 0,0 18 128,-1-17 0,1 17 128,17 0 0,-18-18-640,-17 18 128,18 0 512,-18 0 128,0-17-384,-17 17 128,-1 0 0,-17 0 0,0 0-128,0 0 0,-17 0 0,-1 0 0,-17 17 0,-18-17 0,0 0 0,19 0 0,-19 0 0,1 0 128,17 0-256,-18 0 0,18 0 256,17 0 0,-17 0-256,18 0 0,17 0 128,-18 0 0,36-17 0,-18 17 0,17 0 0,1 0 0,-1 0-128,19 0 128,-1-18 0,17 18 0,-17 0 0,18 0 128,-18 0-128,-1 0 0,2-17 0,-19 17 128,18 0-256,-35 0 128,0 0 0,0 0 128,0 0-128,-35 17 128,0-17-256,0 0 128,0 0 0,0 0 0,0 0 0,-17 0 0,17 0 0,-18 0 0,18 0 0,17 0 0,-17 0-128,18 0 0,-1 0 0,1 0 128,17 0-128,17 0 128,-17 0-256,18 0 128,-1 0 128,1 0 0,-1 0-128,18 0 128,1 0 0,16 0 128,-17 0-256,0 0 128,18 0 0,-18 0 0,-1-17 256,2 17 0,-19 0-256,18 0 0,-35 0 0,18 0 0,-18 0-256,0 0 0,-18 17 256,1-17 128,-1 0 128,-17 0 0,0 0-384,-17 0 128,17 18-256,0-18 128,-18 0 128,18 0 0,0 0 256,0 0 0,0 0-256,17 0 0,-17 0-256,18 0 0,17 0 128,0 0 128,0 0 0,0 0 0,17 0 0,18 0 128,-17 0-384,17 0 128,0 0 128,18 0 128,-1-18-128,-17 18 0,18 0-128,-18 0 128,17 0 0,-34 0 128,34-17-128,-34 17 0,0 0 0,-1 0 0,1 0 0,-18 0 0,0 0 0,-18 17 128,1-17-128,-1 0 128,-17 0-256,-18 0 0,18 0 128,-17 0 128,-1 18-128,18-18 128,-17 0 0,17 0 128,-1 0-512,19 0 128,-1 0-128,1 0 128,17 0 128,0 0 0,17-18-128,-17 18 128,18 0 0,17 0 128,0 0-128,0 0 128,18 0-128,-18 0 0,0 0-128,0 0 128,-1 0 128,-16-17 0,17 17 256,-17 0 0,-18 0-768,0 0 0,0 0 384,-18 0 0,-17 0 384,17 0 0,-16 0-512,-1 17 128,0-17 0,0 0 128,-18 0-128,18 0 0,0 0-384,0 0 0,17 0 384,-17 0 0,18 0-128,-1 0 128,18 0 0,0 0 128,0 0 128,18 0 128,-18 0-384,17 0 128,1 0-512,-1 0 0,18 0 384,-17 0 0,17-17 384,0 17 128,0 0-512,0 0 0,0 0 0,0 0 128,-17 0 0,-1-17 0,0 17-128,1 0 128,-18 0-128,0 0 128,0 0-128,-18 0 0,1 0 0,0 0 0,-18 0 0,0 0 128,0 0-256,0 0 128,0 17 0,0-17 0,17 0 0,-17 0 0,17 0 0,1 0 0,17 0-128,0 0 128,0 0 0,17 0 0,1 0 0,-18 0 0,35 0 0,-17 0 128,17 0-128,0 0 0,17 0 0,-34 0 0,17 0 0,0 0 128,-18-17-128,0 17 0,1 0 0,0 0 0,-18 0-128,0 0 128,0 0 128,-18 0 0,-17 17-128,18-17 0,-18 0-128,-18 0 128,18 0-128,-17 0 128,-1 0 128,18 0 0,0 0-256,-18 17 128,18-17 0,18 0 0,-18 0-128,18 0 128,-1 0-128,1 0 128,17 0 0,0 0 0,0 0-256,17 0 128,1 0 128,-1 0 0,18 0-128,-18 0 128,18-17 128,-17 17 0,-1 0-256,1 0 128,-1 0 0,-17 0 128,-17 0-384,17 17 0,-35-17-256,17 0 128,-17 0 256,-34 18 128,16-18-128,0 0 128,0 0 0,1 0 128,-18 0-256,18 17 128,-1-17 0,0 0 128,18 0-256,0 0 128,0 0 0,18 0 0,17 0 0,0 0 128,0 0-256,17 0 0,1-17 384,-1 17 128,36 0 128,-18 0 128,18 0-640,-1 0 128,18 0 0,-17 0 0,-19 0-128,19 0 128,-35 0-128,17 0 0,-35 0 0,18 0 128,-18 0-128,-18 0 0,0 0 0,-17 0 0,0 0 0,0 0 0,0 0 0,-17 0 0,-18 0 0,35 0 0,-18 0 0,-17 0 0,35 0 0,-18 0 0,36 0 0,-18 0 0,18 0-128,-1 0 128,0 0 0,18 0 0,0 0 0,0 0 0,18 0 128,0 0 0,34 0-128,-17-18 128,17 18-128,36 0 0,-18 0 0,0 0 128,0 0-128,0 0 128,0 0-128,-34 0 0,-1 0 128,0 0 0,-18 0-128,-17 0 0,0 0 0,-17 0 0,-18 0 0,-18 0 0,18 0 0,-36 0 128,19 0-128,-18 0 0,0 0 0,0 0 0,-18 0-128,18 0 128,1 0 0,33 0 0,-17 0-128,18 0 0,18 0 128,0 0 128,34 0-256,-17 0 128,35 0 0,-18 0 0,19 0 0,17 0 128,-18-17-128,17 17 128,0 0-128,1 0 0,-1-17 0,1 17 0,0 0 0,-1 0 0,-17 0 0,-17 0 0,16 0 128,-34 0 0,18 0-128,-36 0 128,1 0-256,0 0 128,-18 0 0,0 0 128,0 0-128,-18 0 0,0 0-128,1 0 128,-1 0 0,1 17 128,0-17-128,17 0 0,-1 0-128,1 0 0,17 0 128,1 0 0,-1 0-128,18 0 128,35 0 0,-17 0 128,17 0-256,1-17 128,-1 17 0,17 0 0,18 0 0,0 0 0,0 0 0,18 0 0,-18 0 0,-1 0 128,-16 0-256,-17 0 128,-1 0 128,0 17 128,-18-17-256,-17 0 0,-17 0-128,17 0 128,-35 0 0,-18 0 128,18 0-128,-18 17 0,-17-17 0,0 0 0,0 0 0,0 0 128,-18 0-256,18 0 128,18 0-128,-1 0 128,18 0 0,17 0 128,-17 0-256,35 0 0,0 0 128,18 0 0,17 0 0,-17 0 0,17 0 0,18 0 128,-19 0-256,36 0 128,0 0 0,1 0 0,-1 0 0,0 0 0,-1 0 0,2 0 128,-18 0-128,-1 0 0,-17 0 0,-18 0 128,1 0-128,-1 0 0,-34 0 0,-1 0 0,1 18-128,-35-18 128,-19 0 0,18 17 0,-16-17 0,-1 18 128,0-1-128,17-17 0,0 18 0,1-18 128,-1 0-256,18 17 0,18-17 128,0 0 0,-1 18-128,18-18 128,18 0 0,-1-18 128,18 18-256,-18 0 128,18-17 0,0 17 0,35 0 0,1 0 128,-19-18-256,18 18 0,-18 0 256,1-17 0,-18 17-128,-17 0 128,0 0-256,-18 0 128,-18 17 0,0-17 0,-17 18-128,-18-18 128,19 17 0,-19-17 128,-17 18-128,18-1 128,-1-17-128,18 0 0,0 18-128,0-18 0,17 0 128,1 0 0,-1 17-128,18-17 128,18-17 0,-1 17 0,18 0 0,0 0 0,18 0-128,17 0 128,-17-18 0,17 18 128,-18 0-128,0 0 0,-16 0 0,-1 0 128,0 0-256,-17 0 128,-18 0 0,0 0 128,0 0-128,-18 0 0,-17 18-128,-18-18 128,0 0 0,1 0 128,-18 0-128,0 0 0,0 0-128,0 0 128,17 17-128,1-17 128,0 0 0,16 0 0,19 0 0,17 0 0,0 0-128,0 0 128,17 0-128,1 0 128,17 0 128,17 0 0,-17 0-256,18 0 128,17 0 0,-17 0 128,17 0-256,-18 0 128,1 0 0,-19 0 128,1 0 0,-17 0 0,0 0-128,-18 18 0,-36-18 0,1 0 0,1 0-128,-19 0 128,-17 0 0,0 0 128,0 0-128,0 0 0,0 0 0,0 0 0,35 0 0,-18 0 0,18 0-128,18-18 128,17 18 0,0-17 0,17-1 0,18 18 0,0-17 0,-17-1 0,35 18-128,-18-17 128,-1 17 0,1 0 128,18 0-256,-18 0 128,0 0 0,-18 0 0,1 17 128,-18-17 0,18 0-256,-36 18 0,0-1 128,1-17 128,-18 0-128,0 18 128,-18-18-256,-16 0 128,16 0 0,0 0 0,18 0 0,0 0 0,0 0 0,18 0 0,-1 0-128,18-18 128,18 18-128,-1-17 128,18 17 128,-18-18 0,36 18-256,-18-17 0,1 17 128,-1 0 0,-1 0 0,19 17 128,-36-17-256,18 0 128,-17 18 128,17-18 0,-35 0-128,0 0 128,0 0-256,-18 0 0,1 0 256,-18 0 0,0 0-128,0 0 0,0 0 0,-17-18 0,16 18 0,19-17 0,-19 17 0,19-18 0,-1 18-128,18 0 128,18 0 0,-1-17 0,1 17 0,0 0 128,17-18-256,0 18 0,17 0 128,1 0 128,-1 0-256,1 0 0,0 0 256,-18 0 0,0 0-128,-18 0 0,-17 0 0,0 0 128,-17 0-128,-18-17 0,17 17-128,-35 0 128,18 0 0,-17 17 128,-18-17-128,18 0 0,-1 0-128,0 0 128,18 0 0,17 0 0,1 0 0,17 0 0,0 0-128,35 0 128,0-17 0,18 17 0,-18 0 0,35 0 0,0 0 128,17 0 0,1 0-128,0 0 128,-1 0-256,1 0 128,0 0 0,-1 0 128,-17 0-128,0 0 0,-17 0 0,-1 0 0,-17 0 0,0 0 0,-17 0 0,-18 0 128,0 0-128,-18 0 0,-17 0 128,0 0 0,18 0-256,-18 0 128,0 0-128,0 0 128,-1 0 0,19 0 128,-1 0-256,18 0 0,18 0 128,-1 0 128,1 0-256,35 0 128,-1 0 0,1 0 0,17 0 0,-18 0 0,36-18 0,-18 18 0,0 0 0,0 0 0,18 0 0,-36 0 0,-17 0 0,18 0 128,-36 0-128,18 0 0,-18 0 0,-17 0 128,0 0-256,0 0 128,-17 0 128,-18 0 0,0 0-256,0 0 128,0 0-128,0 0 128,0 0 0,-18 0 0,36 0 0,-18 0 128,17 0-256,1 0 128,-1 0-128,18 0 128,0-17 0,0 17 0,18 0 0,17 0 0,17 0-128,1 0 128,0 0 0,-1 0 128,18 0-256,0 0 128,-17 0 0,0 0 0,-18 0 0,0 0 128,-1 0-128,-16 0 0,-1 0 0,-34 0 0,17 0 0,-18 0 128,-16 0-256,-1 17 128,-18-17 0,0 0 0,-17 0 0,18-17 128,-18 17-128,35 0 0,-18 0 0,18 0 0,0 0-128,17 0 128,18 0 0,0 0 0,18 0 0,-1 0 128,36 0-256,0-17 128,-18 17-128,35 0 128,-18 0 0,18 0 128,-17 0-256,0 0 128,-1 0 0,-17 17 0,0-17 0,-18 0 128,1 0-128,-18 0 0,17 0 128,-17 0 0,-17 0-256,17 0 0,-18 17 128,-17-17 128,0 0-128,1 0 0,-19 0 0,0 0 128,18 0-384,-18 0 128,19 0 128,16 0 0,1 0 0,17 0 128,17 0-256,1 0 0,16 0 128,2 0 0,16 0-128,-16 0 128,34 0 0,-1 0 128,1 0-256,18 0 128,-18 0 0,0 0 0,18 0 0,-36 0 0,1 0 128,-18 0 0,0 0-128,-18 0 128,-17-17-256,0 17 0,-17 0 256,0 0 128,-36 17-256,18-17 0,-18 0 0,1 0 0,-1 0 0,1 0 0,-18 0 0,35 0 128,-18 0-128,18 0 0,0 0 0,17 0 0,1 0-128,-1 0 0,18 0 128,18 0 128,-1 0-256,1 0 128,17 0 0,0 0 0,18 0 0,-1 0 0,1 0-128,17 0 128,-18 0 0,18 0 128,-17 0-128,-18 18 0,17-18 0,-34 0 0,17 0 0,-35 0 128,17 0-256,-34 17 128,-1-17 0,1 0 0,-18 0 0,-17 0 128,-1 0-128,0 0 0,-17 0-128,18 0 128,-1 0 0,1 0 128,17 0-256,-1 0 0,19 0 128,-1 0 128,1 0-256,34 0 128,1 0 0,-1 0 0,19 0 0,16 0 0,1 0-128,-1 0 128,1 0 128,-1 0 0,1 0-256,0 0 128,-18 0-128,-1 0 128,-16 18 0,-18-18 0,-18 0-256,1 0 128,-35 0 0,-1 17 128,-17-17 0,-18 18 128,18-18-256,-35 17 128,0 1 0,-17-18 0,16 17 0,1-17 128,35 18-128,0-18 128,18 0-256,-1 0 0,35 0 128,1 0 0,34 0-128,1 0 128,17 0 128,18 0 0,-1 0 0,18 0 128,0-18-128,0 18 128,36 18-128,-19-18 0,18 17-256,-17-17 128,-1 18 0,-17-18 0,0 17 0,-35-17 0,1 0 128,-19 0 0,-17 18-256,0-18 128,-17 0 0,-19 0 0,-16 17 0,-1-17 0,-17 0 128,-17 0 0,16 0-256,-34 0 128,1 0 0,-2 18 0,19-18 0,-1 0 0,36 0-128,-1 0 128,0 0-256,36 0 0,-1 0 256,1 17 0,34-34 0,1 17 0,17 0 0,18 0 0,-1 0-128,18 0 128,0-18 256,0 18 0,1 0-256,33 0 0,-16 18 0,-18-18 0,0 0 0,-17 17 128,-18-17-128,-18 0 128,-17 18-128,-35-18 0,0 0-128,-17 0 128,-1 0 0,-35 0 0,-16 0 0,-2 0 128,1 0-128,0 0 0,18-18 0,-1 18 0,18 0 0,17 0 128,1-17-256,35 17 128,-1 0 0,0 0 0,18-18 0,18 18 0,0 0-128,-1-17 128,18 17-128,17 0 128,1-18 0,17 18 128,-17 0-128,-1-17 128,1 17-256,-18 0 128,0-18 0,-1 18 128,-16 0-128,0 0 0,-18 0-128,0-17 128,-36 34 0,2-17 128,-1 0-256,-18 0 128,1 0 0,-1 0 0,-17 0 0,0 18 0,0-18 0,18 0 0,-1 17 0,0-17 0,35 0 0,-16 0 128,16 0-256,18 0 128,0 0 0,18 0 0,16 0 0,-16-17 0,35 17-128,-18-18 128,18 18 0,-1-17 128,0 17-256,1 0 128,0-18 0,-1 18 128,1 0-128,-18 0 0,-18 0 0,1 0 128,-18 0-256,-18 0 128,-17 0 0,0 0 128,0 18-128,-17-18 0,-1 0 0,18 0 0,-18 0 0,1 0 0,0 0 0,16 0 0,1 17 0,18-34 128,-1 17-256,18 0 128,0 0 0,18 0 0,-1-18 0,18 1 0,1 17 0,-1-18 0,-1 18 0,19-17 0,-1 17 0,1 0 128,-18 0-128,0 0 0,0 0 128,-17 0 0,-1-18-128,-17 18 0,-17 0 0,-1 0 0,-17 0 0,0 0 0,0 0 0,-18 0 0,18 0 0,-17 0 128,0 0-256,17 0 128,-1 0 0,1 0 0,18 0 0,17 0 0,17 0-128,1 0 128,-1 0 0,1-17 128,17 17-128,0 0 0,0 0 0,0 0 128,0 0-256,0 0 128,0 0 0,0 0 128,-17 0-128,-1-18 128,-17 18-128,18 0 0,-18 0-128,-18 0 128,1 0 0,-1 0 0,1 0 0,-36-17 0,35 17 0,-17 0 0,18 0-128,-1 0 128,-17 0-128,35 0 128,-17 0 128,17 0 0,0 0-128,17 0 0,-17 0-128,35 0 128,-17 0 0,17-18 0,0 18-128,-18 0 128,19 0 0,-19 0 128,1 0-128,-1 0 128,1 0-256,-18 0 128,0 0 0,-18 0 128,1 0-128,-1 0 0,-17 0 0,0 0 0,0 0 0,0 0 0,0 0 0,17 0 0,-16 0 0,16 0 128,1 0-256,17 0 128,-18 0 0,18 0 0,18 0-128,-18-17 128,17 17 0,1 0 128,16 0-256,1 0 0,-17 0 128,17 0 128,0 0-128,0 0 0,-17 0 0,-1 0 128,-17 0-128,0 0 128,0 0-256,0 0 128,-17 0 0,-19 0 0,1 0 0,0 0 128,18 0-256,-18 0 0,17 0 128,1 0 128,0 0-256,-1 0 128,1 0 0,17 0 0,0 0 0,0 0 0,17 0 0,18 0 0,-18 0-128,36 0 128,-1 0 128,1 0 0,17 0-256,-17 0 0,17 0 128,-18 17 128,18-17-256,-17 0 128,17 18 0,-18-1 128,18-17-128,-17 18 0,0-1 128,-1-17 0,-17 18 0,0-18 0,-17 0-128,-1 0 128,1 0-128,-18 0 0,0 0 0,0-18 128,-18 18-128,18 0 0,0 0 0,0-17 0,0 17 0,0 0 0,0 0 0,18-18 0,-1 18-128,1 0 128,17 0 128,-18 0 0,18 0-256,-17-17 0,0 17 128,-1 0 128,1 0-128,-1 0 128,-17 0-256,0 0 128,-17 0 0,-1 0 0,1 0 0,-19 0 128,1 0-256,0 0 128,-17 0 0,17 0 128,0 0-256,0-18 128,0 18 0,17 0 0,18 0-128,0 0 128,0 0 0,0 0 0,35 0 0,0 0 0,0 0 0,0 0 128,-17 0-256,17 0 128,0-17 0,-18 17 0,1 0 0,-1 0 128,1 0-128,0 0 0,-18 0 0,0 0 0,0 0 0,0 0 0,-18 0-128,-17 0 128,0 0 0,0 0 128,0 0-128,0 0 0,0 0 128,17 0 0,1 0-384,-1 0 128,18 0 0,0 0 128,0 17 0,0-17 0,35 0 0,-17 0 0,17 0 0,-18 0 0,18 0 0,18 0 0,-1 0 0,-16 18 0,16-18 0,-17 0 128,0 0-256,-18 0 0,1 0 128,-18 0 128,0 0-128,-18 0 0,1 17 0,-1-17 0,-16 0 0,16 18 0,-17-1-128,0-17 128,17 18-128,18-18 0,-17 0 0,17 17 128,17-17-128,-17 0 128,18 0-128,17 0 128,0 0 0,0 0 0,17 0-128,1 0 0,17 0 128,-17 0 128,34 0-256,-34 18 128,17-18 0,0 0 128,-17 17-128,-1-17 0,-17 0 0,17 0 0,-34 0 0,17 18 0,-35-18-256,17 0 128,-17 0 0,-17-18 128,-18 18 0,0-17 0,-17 17 0,-1-18 0,-17 1 0,17 17 128,1-18-256,-1 18 128,1 0 0,17-17 128,0 17-128,17 0 0,18-18-128,0 18 128,18 0 0,17 0 0,17 0 0,-17 0 0,18 0 0,-1 0 0,1 0 0,17 0 0,0 0 0,0 0 0,0 0 0,-17 0 0,-1 0 128,-34 0 0,17 0-256,-35 0 128,0 0 128,-18 0 0,1 0 0,-18 0 0,0 0 128,-36 0 0,19 0-256,-18 18 128,0-18-128,0-18 128,0 18-256,17 0 128,1 0 128,17 0 128,0 0-384,17 0 128,1 0-128,17 0 128,17 0-128,18 0 128,-17 0 0,17-17 128,17 17-128,1 0 0,-1 0-128,19 0 128,16 0-128,-17 0 128,0 0 128,-17 0 0,-18 0-128,-18 0 0,-17 0-128,-17-18 0,-18 18 128,0 0 128,-18 0-256,-17 0 0,-17 0 128,-1 0 128,18 18-128,-18-18 0,18 0 0,0 0 0,0 0 0,35 0 128,-18 0-128,36 0 0,-1 0-128,1 0 128,34 0 0,-17 0 0,18 0 0,17 0 0,17 0 0,1-18 128,0 18-256,17 0 128,-18 0-128,18 0 128,0 0 0,-17 0 0,0 0 0,-18 0 128,-1 0-128,1 0 0,0 0 0,-35 0 0,18 0 0,-18 0 0,-18 0 128,-17 0 0,0 0-256,-17 0 0,0 0 128,-36 0 0,18 0 0,-18 0 0,36 0 0,-18 0 0,17 0 0,0 0 0,18 0-128,18 0 128,-1 0-128,18 0 128,0 0 0,18 0 0,-1-17 0,1 17 128,17 0-256,17 0 128,1 0 0,17 0 0,-17-17 0,-1 17 0,1 0 0,-18 0 0,18-18 0,-18 18 0,-18 0 0,1 0 0,-1 0 128,-17 0 0,-17 0-256,-1 0 0,-17 0 128,-18 0 128,1 0-128,-18 0 128,17 0-128,-17 0 128,18 0-256,-1 18 128,0-18 0,18 0 128,0 0-256,18 0 128,0 0 128,-1 0 0,18 0-256,0 0 0,18 0 128,16 0 0,-16 0 0,17 0 0,17-18-128,1 18 128,0 0 0,17 0 128,-18 0-128,1 0 0,-1-17-128,-17 17 128,1 0 0,-1 0 0,-18 0-128,1 0 128,-18 0 0,0 0 0,-18 17 0,-17-17 0,-18 0 0,1 0 0,-1 18 0,1-18 0,-1 0 0,18 0 0,0 0-128,0 17 128,17-17 0,18 0 0,0 0 0,18 0 128,0 0-128,17 0 0,17 0-128,1 0 128,17 0 0,0 17 0,18-17 0,-1 0 0,18 0-128,0 0 128,-17 0 0,-1 18 0,1-18 0,-18 0 128,-17 0-128,-1 0 0,-17 0 0,0 0 128,-18 0-256,-17 0 128,0 0 0,0 0 128,-35 0-128,18 0 0,-18 0 0,0 0 0,0 0 0,-17 0 0,17 0 0,17 0 128,-17 0-128,17 0 0,18 0-128,0 0 128,18 0 0,-1-18 0,19 18 0,-1 0 128,0 0-256,17 0 0,0 18 128,18-18 0,1 0 0,-19 0 128,1 0-128,-1 0 0,1 0 128,-18 0 0,-18 0-256,1 0 128,-18 0-128,-18 0 128,1 0 128,-36 0 0,1 0-128,-18 0 128,0 0-128,-18 0 128,0 0-128,1-18 0,-1 18 128,18 0 128,18 0-384,-1 0 0,18 0 256,0 0 0,35 0-128,0 0 0,18 0-128,17 0 0,0-17 128,35 17 128,-18 0-128,19 0 128,-1 17-256,-1-17 128,19 0 0,-18 0 128,-17 0-256,17 0 128,-35 0 0,0 0 128,-18 0-256,1 0 0,-36 0 128,1 0 0,-18 0 0,-18 0 0,1-17 0,-1 17 0,-17 0 0,0 0 0,-17 0 0,17 0 128,-1 0-128,19 0 0,-1 0 0,18-17 0,0 17-256,18 0 128,17 0 0,0 0 128,17 0-128,1-18 128,17 18-128,0 0 128,17 0 0,1 0 0,0 0 0,-1 0 128,1 0-256,16 0 128,1 0 0,-17 0 0,0 0 0,-18 0 0,17 0-128,-34 18 128,-18-18-128,0 0 128,-18 0-128,-17 0 128,-17 0 0,-1 0 128,0 0-128,-17 0 128,18 17-256,-18-17 128,35 0 0,-18 0 0,18 0 0,0 0 0,18 0 0,17 0 0,0 0 0,17 0 0,1 0 0,-1 0 0,36 0-128,-18 0 128,18 0 0,16 0 128,19 0-128,-18 0 0,18 0-128,-18 0 128,0 17-128,0-17 128,-17 0 0,-18 0 0,0 18 0,-18-18 128,1 0-128,-36 0 0,1 0 0,-18 17 0,0-17 128,-36 18 0,1-1-256,0-17 0,18 18 128,0-18 128,-1 17-256,0-17 128,18 18 0,17-18 128,1 0-128,-1 0 128,18 0-128,18 0 0,-1 0-128,1 0 128,17 17 0,18-17 0,0 0 0,-1 0 0,18 0 0,-18 0 128,18 0-256,-17 0 128,-18 0 0,18 0 128,-18 0-256,-18 0 0,-17 18 128,0-18 128,-17 0-128,-1 0 0,-17 17 0,-17-17 128,-1 0-256,-17 18 128,17-18 0,-17 17 128,18-17-128,-1 18 0,0-18 0,18 0 0,0 0 0,0 17 0,18-17 128,17 0 0,0 0-256,17 0 128,18 0 0,0 0 0,18 0-128,0 0 128,-1 0 0,1 0 0,-1 0 0,-17 0 0,0 0 0,0 0 0,1 0 0,-36 18 0,17-18 0,-17 0 0,-17 0 0,-19 0 0,1 0-128,-17 17 128,-1-17 0,1 0 128,0 18-256,-1-18 128,17 0 0,1 0 0,0 17 128,0-17 0,18 0-128,0 0 0,17-17 0,0 17 0,17 0 0,18 0 0,0 17 0,17-17 128,1-17-256,17 17 0,0 0 128,0-18 0,18 18-128,-18 18 128,0-18-128,-18 0 0,-17 0-128,0 0 0,-17 17 128,-36-17 128,1 0 0,-18-17 0,0 17 128,-17 0 0,-36 0-256,18 0 0,-18-18 128,1 18 128,-1 0-128,0-17 0,18 17 0,18 0 0,17-18 0,18 18 0,17 0-256,0-17 0,17 17 128,18-18 128,17 18 0,1 0 0,17-17-1408,-17 17 0,-1 0-2176,1-18 128</inkml:trace>
+</inkml:ink>
 </file>
 
 <file path=word/theme/theme1.xml><?xml version="1.0" encoding="utf-8"?>
@@ -1333,4 +3421,16 @@
     </a:ext>
   </a:extLst>
 </a:theme>
+</file>
+
+<file path=customXml/item1.xml><?xml version="1.0" encoding="utf-8"?>
+<b:Sources xmlns:b="http://schemas.openxmlformats.org/officeDocument/2006/bibliography" xmlns="http://schemas.openxmlformats.org/officeDocument/2006/bibliography" SelectedStyle="\IEEE2006OfficeOnline.xsl" StyleName="IEEE" Version="2006"/>
+</file>
+
+<file path=customXml/itemProps1.xml><?xml version="1.0" encoding="utf-8"?>
+<ds:datastoreItem xmlns:ds="http://schemas.openxmlformats.org/officeDocument/2006/customXml" ds:itemID="{75D6B17F-D662-435E-AA6C-3ACE9529ED54}">
+  <ds:schemaRefs>
+    <ds:schemaRef ds:uri="http://schemas.openxmlformats.org/officeDocument/2006/bibliography"/>
+  </ds:schemaRefs>
+</ds:datastoreItem>
 </file>
</xml_diff>